<commit_message>
Shallow vs Deep Copy | Skewed Binary Tree | Array Sublist
</commit_message>
<xml_diff>
--- a/src/main/resources/notes/Java_Notes_Vk.docx
+++ b/src/main/resources/notes/Java_Notes_Vk.docx
@@ -171,6 +171,176 @@
         <w:t xml:space="preserve"> – used to call current class members except in static context</w:t>
       </w:r>
     </w:p>
+    <w:p>
+      <w:pPr>
+        <w:spacing w:line="276" w:lineRule="auto"/>
+        <w:jc w:val="both"/>
+        <w:rPr>
+          <w:rFonts w:ascii="Inconsolata" w:hAnsi="Inconsolata"/>
+        </w:rPr>
+      </w:pPr>
+      <w:r>
+        <w:rPr>
+          <w:rFonts w:ascii="Inconsolata" w:hAnsi="Inconsolata"/>
+          <w:noProof/>
+          <w:color w:val="3333FF"/>
+        </w:rPr>
+        <mc:AlternateContent>
+          <mc:Choice Requires="wps">
+            <w:drawing>
+              <wp:anchor distT="0" distB="0" distL="114300" distR="114300" simplePos="0" relativeHeight="251702272" behindDoc="0" locked="0" layoutInCell="1" allowOverlap="1" wp14:anchorId="276FECCF" wp14:editId="0BDC7FB1">
+                <wp:simplePos x="0" y="0"/>
+                <wp:positionH relativeFrom="column">
+                  <wp:posOffset>0</wp:posOffset>
+                </wp:positionH>
+                <wp:positionV relativeFrom="paragraph">
+                  <wp:posOffset>83185</wp:posOffset>
+                </wp:positionV>
+                <wp:extent cx="6324600" cy="7620"/>
+                <wp:effectExtent l="0" t="0" r="19050" b="30480"/>
+                <wp:wrapNone/>
+                <wp:docPr id="24" name="Straight Connector 24"/>
+                <wp:cNvGraphicFramePr/>
+                <a:graphic xmlns:a="http://schemas.openxmlformats.org/drawingml/2006/main">
+                  <a:graphicData uri="http://schemas.microsoft.com/office/word/2010/wordprocessingShape">
+                    <wps:wsp>
+                      <wps:cNvCnPr/>
+                      <wps:spPr>
+                        <a:xfrm>
+                          <a:off x="0" y="0"/>
+                          <a:ext cx="6324600" cy="7620"/>
+                        </a:xfrm>
+                        <a:prstGeom prst="line">
+                          <a:avLst/>
+                        </a:prstGeom>
+                        <a:ln w="9525" cap="flat" cmpd="sng" algn="ctr">
+                          <a:solidFill>
+                            <a:schemeClr val="dk1"/>
+                          </a:solidFill>
+                          <a:prstDash val="dash"/>
+                          <a:round/>
+                          <a:headEnd type="none" w="med" len="med"/>
+                          <a:tailEnd type="none" w="med" len="med"/>
+                        </a:ln>
+                      </wps:spPr>
+                      <wps:style>
+                        <a:lnRef idx="0">
+                          <a:scrgbClr r="0" g="0" b="0"/>
+                        </a:lnRef>
+                        <a:fillRef idx="0">
+                          <a:scrgbClr r="0" g="0" b="0"/>
+                        </a:fillRef>
+                        <a:effectRef idx="0">
+                          <a:scrgbClr r="0" g="0" b="0"/>
+                        </a:effectRef>
+                        <a:fontRef idx="minor">
+                          <a:schemeClr val="tx1"/>
+                        </a:fontRef>
+                      </wps:style>
+                      <wps:bodyPr/>
+                    </wps:wsp>
+                  </a:graphicData>
+                </a:graphic>
+                <wp14:sizeRelH relativeFrom="margin">
+                  <wp14:pctWidth>0</wp14:pctWidth>
+                </wp14:sizeRelH>
+                <wp14:sizeRelV relativeFrom="margin">
+                  <wp14:pctHeight>0</wp14:pctHeight>
+                </wp14:sizeRelV>
+              </wp:anchor>
+            </w:drawing>
+          </mc:Choice>
+          <mc:Fallback>
+            <w:pict>
+              <v:line w14:anchorId="4B26C0F7" id="Straight Connector 24" o:spid="_x0000_s1026" style="position:absolute;z-index:251702272;visibility:visible;mso-wrap-style:square;mso-width-percent:0;mso-height-percent:0;mso-wrap-distance-left:9pt;mso-wrap-distance-top:0;mso-wrap-distance-right:9pt;mso-wrap-distance-bottom:0;mso-position-horizontal:absolute;mso-position-horizontal-relative:text;mso-position-vertical:absolute;mso-position-vertical-relative:text;mso-width-percent:0;mso-height-percent:0;mso-width-relative:margin;mso-height-relative:margin" from="0,6.55pt" to="498pt,7.15pt" o:gfxdata="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" strokecolor="black [3200]">
+                <v:stroke dashstyle="dash"/>
+              </v:line>
+            </w:pict>
+          </mc:Fallback>
+        </mc:AlternateContent>
+      </w:r>
+    </w:p>
+    <w:p>
+      <w:pPr>
+        <w:spacing w:line="276" w:lineRule="auto"/>
+        <w:jc w:val="both"/>
+        <w:rPr>
+          <w:rFonts w:ascii="Inconsolata" w:hAnsi="Inconsolata"/>
+          <w:b/>
+          <w:sz w:val="24"/>
+          <w:u w:val="single"/>
+        </w:rPr>
+      </w:pPr>
+      <w:r>
+        <w:rPr>
+          <w:rFonts w:ascii="Inconsolata" w:hAnsi="Inconsolata"/>
+          <w:b/>
+          <w:sz w:val="24"/>
+          <w:u w:val="single"/>
+        </w:rPr>
+        <w:t>Shallow</w:t>
+      </w:r>
+      <w:r>
+        <w:rPr>
+          <w:rFonts w:ascii="Inconsolata" w:hAnsi="Inconsolata"/>
+          <w:b/>
+          <w:sz w:val="24"/>
+          <w:u w:val="single"/>
+        </w:rPr>
+        <w:t xml:space="preserve"> </w:t>
+      </w:r>
+      <w:r>
+        <w:rPr>
+          <w:rFonts w:ascii="Inconsolata" w:hAnsi="Inconsolata"/>
+          <w:sz w:val="24"/>
+          <w:u w:val="single"/>
+        </w:rPr>
+        <w:t>vs.</w:t>
+      </w:r>
+      <w:r>
+        <w:rPr>
+          <w:rFonts w:ascii="Inconsolata" w:hAnsi="Inconsolata"/>
+          <w:b/>
+          <w:sz w:val="24"/>
+          <w:u w:val="single"/>
+        </w:rPr>
+        <w:t xml:space="preserve"> </w:t>
+      </w:r>
+      <w:r>
+        <w:rPr>
+          <w:rFonts w:ascii="Inconsolata" w:hAnsi="Inconsolata"/>
+          <w:b/>
+          <w:sz w:val="24"/>
+          <w:u w:val="single"/>
+        </w:rPr>
+        <w:t>Deep copy</w:t>
+      </w:r>
+    </w:p>
+    <w:p>
+      <w:pPr>
+        <w:spacing w:line="276" w:lineRule="auto"/>
+        <w:jc w:val="both"/>
+        <w:rPr>
+          <w:rFonts w:ascii="Inconsolata" w:hAnsi="Inconsolata"/>
+        </w:rPr>
+      </w:pPr>
+      <w:bookmarkStart w:id="0" w:name="_GoBack"/>
+      <w:r>
+        <w:rPr>
+          <w:rFonts w:ascii="Inconsolata" w:hAnsi="Inconsolata"/>
+          <w:color w:val="0000FF"/>
+          <w:u w:val="single"/>
+        </w:rPr>
+        <w:t>fail-fast</w:t>
+      </w:r>
+      <w:r>
+        <w:rPr>
+          <w:rFonts w:ascii="Inconsolata" w:hAnsi="Inconsolata"/>
+        </w:rPr>
+        <w:t>: these iterators fail as soon as the structure of a Collection has been</w:t>
+      </w:r>
+    </w:p>
+    <w:bookmarkEnd w:id="0"/>
     <w:p>
       <w:pPr>
         <w:spacing w:line="276" w:lineRule="auto"/>
@@ -250,7 +420,7 @@
               </wp:anchor>
             </w:drawing>
           </mc:Choice>
-          <mc:Fallback>
+          <mc:Fallback xmlns="">
             <w:pict>
               <v:line w14:anchorId="7E320C62" id="Straight Connector 2" o:spid="_x0000_s1026" style="position:absolute;z-index:251677696;visibility:visible;mso-wrap-style:square;mso-width-percent:0;mso-height-percent:0;mso-wrap-distance-left:9pt;mso-wrap-distance-top:0;mso-wrap-distance-right:9pt;mso-wrap-distance-bottom:0;mso-position-horizontal:absolute;mso-position-horizontal-relative:text;mso-position-vertical:absolute;mso-position-vertical-relative:text;mso-width-percent:0;mso-height-percent:0;mso-width-relative:margin;mso-height-relative:margin" from="0,6.55pt" to="498pt,7.15pt" o:gfxdata="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" strokecolor="black [3200]">
                 <v:stroke dashstyle="dash"/>
@@ -1444,8 +1614,6 @@
             </w:r>
           </w:p>
         </w:tc>
-        <w:bookmarkStart w:id="0" w:name="_GoBack"/>
-        <w:bookmarkEnd w:id="0"/>
       </w:tr>
     </w:tbl>
     <w:p>
@@ -1471,6 +1639,7 @@
           <w:noProof/>
           <w:color w:val="3333FF"/>
         </w:rPr>
+        <w:lastRenderedPageBreak/>
         <mc:AlternateContent>
           <mc:Choice Requires="wps">
             <w:drawing>
@@ -1536,7 +1705,7 @@
               </wp:anchor>
             </w:drawing>
           </mc:Choice>
-          <mc:Fallback>
+          <mc:Fallback xmlns="">
             <w:pict>
               <v:line w14:anchorId="2AC612A1" id="Straight Connector 10" o:spid="_x0000_s1026" style="position:absolute;z-index:251673600;visibility:visible;mso-wrap-style:square;mso-width-percent:0;mso-height-percent:0;mso-wrap-distance-left:9pt;mso-wrap-distance-top:0;mso-wrap-distance-right:9pt;mso-wrap-distance-bottom:0;mso-position-horizontal:absolute;mso-position-horizontal-relative:text;mso-position-vertical:absolute;mso-position-vertical-relative:text;mso-width-percent:0;mso-height-percent:0;mso-width-relative:margin;mso-height-relative:margin" from="0,5.95pt" to="498pt,6.55pt" o:gfxdata="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" strokecolor="black [3200]">
                 <v:stroke dashstyle="dash"/>
@@ -1601,7 +1770,7 @@
           <v:shape id="_x0000_i1025" type="#_x0000_t75" style="width:468pt;height:58.8pt" o:ole="">
             <v:imagedata r:id="rId6" o:title=""/>
           </v:shape>
-          <o:OLEObject Type="Embed" ProgID="Word.OpenDocumentText.12" ShapeID="_x0000_i1025" DrawAspect="Content" ObjectID="_1672561750" r:id="rId7"/>
+          <o:OLEObject Type="Embed" ProgID="Word.OpenDocumentText.12" ShapeID="_x0000_i1025" DrawAspect="Content" ObjectID="_1673840126" r:id="rId7"/>
         </w:object>
       </w:r>
     </w:p>
@@ -1811,7 +1980,7 @@
               </wp:anchor>
             </w:drawing>
           </mc:Choice>
-          <mc:Fallback>
+          <mc:Fallback xmlns="">
             <w:pict>
               <v:line w14:anchorId="06534235" id="Straight Connector 4" o:spid="_x0000_s1026" style="position:absolute;z-index:251663360;visibility:visible;mso-wrap-style:square;mso-width-percent:0;mso-height-percent:0;mso-wrap-distance-left:9pt;mso-wrap-distance-top:0;mso-wrap-distance-right:9pt;mso-wrap-distance-bottom:0;mso-position-horizontal:absolute;mso-position-horizontal-relative:text;mso-position-vertical:absolute;mso-position-vertical-relative:text;mso-width-percent:0;mso-height-percent:0;mso-width-relative:margin;mso-height-relative:margin" from="0,5.4pt" to="498pt,6pt" o:gfxdata="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" strokecolor="black [3200]">
                 <v:stroke dashstyle="dash"/>
@@ -1860,7 +2029,7 @@
           <v:shape id="_x0000_i1026" type="#_x0000_t75" style="width:468pt;height:35.4pt" o:ole="">
             <v:imagedata r:id="rId8" o:title=""/>
           </v:shape>
-          <o:OLEObject Type="Embed" ProgID="Word.OpenDocumentText.12" ShapeID="_x0000_i1026" DrawAspect="Content" ObjectID="_1672561751" r:id="rId9"/>
+          <o:OLEObject Type="Embed" ProgID="Word.OpenDocumentText.12" ShapeID="_x0000_i1026" DrawAspect="Content" ObjectID="_1673840127" r:id="rId9"/>
         </w:object>
       </w:r>
     </w:p>
@@ -2033,7 +2202,7 @@
               </wp:anchor>
             </w:drawing>
           </mc:Choice>
-          <mc:Fallback>
+          <mc:Fallback xmlns="">
             <w:pict>
               <v:line w14:anchorId="37EC452D" id="Straight Connector 3" o:spid="_x0000_s1026" style="position:absolute;z-index:251661312;visibility:visible;mso-wrap-style:square;mso-width-percent:0;mso-height-percent:0;mso-wrap-distance-left:9pt;mso-wrap-distance-top:0;mso-wrap-distance-right:9pt;mso-wrap-distance-bottom:0;mso-position-horizontal:absolute;mso-position-horizontal-relative:text;mso-position-vertical:absolute;mso-position-vertical-relative:text;mso-width-percent:0;mso-height-percent:0;mso-width-relative:margin;mso-height-relative:margin" from="0,7.75pt" to="498pt,8.35pt" o:gfxdata="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" strokecolor="black [3200]">
                 <v:stroke dashstyle="dash"/>
@@ -2665,6 +2834,7 @@
           <w:b/>
           <w:bCs/>
         </w:rPr>
+        <w:lastRenderedPageBreak/>
         <w:t>Static nested classes</w:t>
       </w:r>
       <w:r>
@@ -2761,7 +2931,7 @@
               </wp:anchor>
             </w:drawing>
           </mc:Choice>
-          <mc:Fallback>
+          <mc:Fallback xmlns="">
             <w:pict>
               <v:line w14:anchorId="1622D295" id="Straight Connector 5" o:spid="_x0000_s1026" style="position:absolute;z-index:251665408;visibility:visible;mso-wrap-style:square;mso-width-percent:0;mso-height-percent:0;mso-wrap-distance-left:9pt;mso-wrap-distance-top:0;mso-wrap-distance-right:9pt;mso-wrap-distance-bottom:0;mso-position-horizontal:absolute;mso-position-horizontal-relative:text;mso-position-vertical:absolute;mso-position-vertical-relative:text;mso-width-percent:0;mso-height-percent:0;mso-width-relative:margin;mso-height-relative:margin" from="0,12.55pt" to="498pt,13.15pt" o:gfxdata="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" strokecolor="black [3200]">
                 <v:stroke dashstyle="dash"/>
@@ -2782,7 +2952,6 @@
           <w:u w:val="single"/>
         </w:rPr>
       </w:pPr>
-      <w:proofErr w:type="gramStart"/>
       <w:r>
         <w:rPr>
           <w:rFonts w:ascii="Inconsolata" w:hAnsi="Inconsolata"/>
@@ -2790,18 +2959,7 @@
           <w:sz w:val="24"/>
           <w:u w:val="single"/>
         </w:rPr>
-        <w:lastRenderedPageBreak/>
-        <w:t>equals(</w:t>
-      </w:r>
-      <w:proofErr w:type="gramEnd"/>
-      <w:r>
-        <w:rPr>
-          <w:rFonts w:ascii="Inconsolata" w:hAnsi="Inconsolata"/>
-          <w:b/>
-          <w:sz w:val="24"/>
-          <w:u w:val="single"/>
-        </w:rPr>
-        <w:t>) &amp; ==</w:t>
+        <w:t>equals() &amp; ==</w:t>
       </w:r>
     </w:p>
     <w:bookmarkStart w:id="3" w:name="_MON_1672055081"/>
@@ -2826,7 +2984,7 @@
           <v:shape id="_x0000_i1027" type="#_x0000_t75" style="width:468pt;height:46.8pt" o:ole="">
             <v:imagedata r:id="rId10" o:title=""/>
           </v:shape>
-          <o:OLEObject Type="Embed" ProgID="Word.OpenDocumentText.12" ShapeID="_x0000_i1027" DrawAspect="Content" ObjectID="_1672561752" r:id="rId11"/>
+          <o:OLEObject Type="Embed" ProgID="Word.OpenDocumentText.12" ShapeID="_x0000_i1027" DrawAspect="Content" ObjectID="_1673840128" r:id="rId11"/>
         </w:object>
       </w:r>
     </w:p>
@@ -2867,21 +3025,12 @@
           <w:rFonts w:ascii="Inconsolata" w:hAnsi="Inconsolata"/>
         </w:rPr>
       </w:pPr>
-      <w:proofErr w:type="gramStart"/>
       <w:r>
         <w:rPr>
           <w:rFonts w:ascii="Inconsolata" w:hAnsi="Inconsolata"/>
           <w:color w:val="3333FF"/>
         </w:rPr>
-        <w:t>equals(</w:t>
-      </w:r>
-      <w:proofErr w:type="gramEnd"/>
-      <w:r>
-        <w:rPr>
-          <w:rFonts w:ascii="Inconsolata" w:hAnsi="Inconsolata"/>
-          <w:color w:val="3333FF"/>
-        </w:rPr>
-        <w:t>)</w:t>
+        <w:t>equals()</w:t>
       </w:r>
       <w:r>
         <w:rPr>
@@ -2969,7 +3118,7 @@
               </wp:anchor>
             </w:drawing>
           </mc:Choice>
-          <mc:Fallback>
+          <mc:Fallback xmlns="">
             <w:pict>
               <v:line w14:anchorId="5BB7286B" id="Straight Connector 1" o:spid="_x0000_s1026" style="position:absolute;z-index:251659264;visibility:visible;mso-wrap-style:square;mso-width-percent:0;mso-height-percent:0;mso-wrap-distance-left:9pt;mso-wrap-distance-top:0;mso-wrap-distance-right:9pt;mso-wrap-distance-bottom:0;mso-position-horizontal:absolute;mso-position-horizontal-relative:text;mso-position-vertical:absolute;mso-position-vertical-relative:text;mso-width-percent:0;mso-height-percent:0;mso-width-relative:margin;mso-height-relative:margin" from="-3.6pt,8.75pt" to="494.4pt,9.35pt" o:gfxdata="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" strokecolor="black [3200]">
                 <v:stroke dashstyle="dash"/>
@@ -3018,7 +3167,7 @@
           <v:shape id="_x0000_i1028" type="#_x0000_t75" style="width:468pt;height:12pt" o:ole="">
             <v:imagedata r:id="rId12" o:title=""/>
           </v:shape>
-          <o:OLEObject Type="Embed" ProgID="Word.OpenDocumentText.12" ShapeID="_x0000_i1028" DrawAspect="Content" ObjectID="_1672561753" r:id="rId13"/>
+          <o:OLEObject Type="Embed" ProgID="Word.OpenDocumentText.12" ShapeID="_x0000_i1028" DrawAspect="Content" ObjectID="_1673840129" r:id="rId13"/>
         </w:object>
       </w:r>
     </w:p>
@@ -3274,7 +3423,7 @@
               </wp:anchor>
             </w:drawing>
           </mc:Choice>
-          <mc:Fallback>
+          <mc:Fallback xmlns="">
             <w:pict>
               <v:line w14:anchorId="660883EA" id="Straight Connector 6" o:spid="_x0000_s1026" style="position:absolute;z-index:251667456;visibility:visible;mso-wrap-style:square;mso-width-percent:0;mso-height-percent:0;mso-wrap-distance-left:9pt;mso-wrap-distance-top:0;mso-wrap-distance-right:9pt;mso-wrap-distance-bottom:0;mso-position-horizontal:absolute;mso-position-horizontal-relative:text;mso-position-vertical:absolute;mso-position-vertical-relative:text;mso-width-percent:0;mso-height-percent:0;mso-width-relative:margin;mso-height-relative:margin" from="0,7.8pt" to="498pt,8.4pt" o:gfxdata="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" strokecolor="black [3200]">
                 <v:stroke dashstyle="dash"/>
@@ -3325,7 +3474,7 @@
           <v:shape id="_x0000_i1029" type="#_x0000_t75" style="width:468pt;height:46.8pt" o:ole="">
             <v:imagedata r:id="rId14" o:title=""/>
           </v:shape>
-          <o:OLEObject Type="Embed" ProgID="Word.OpenDocumentText.12" ShapeID="_x0000_i1029" DrawAspect="Content" ObjectID="_1672561754" r:id="rId15"/>
+          <o:OLEObject Type="Embed" ProgID="Word.OpenDocumentText.12" ShapeID="_x0000_i1029" DrawAspect="Content" ObjectID="_1673840130" r:id="rId15"/>
         </w:object>
       </w:r>
     </w:p>
@@ -3749,6 +3898,7 @@
           <w:rFonts w:ascii="Inconsolata" w:hAnsi="Inconsolata"/>
           <w:b/>
         </w:rPr>
+        <w:lastRenderedPageBreak/>
         <w:t>How do we synchronize an ArrayList?</w:t>
       </w:r>
     </w:p>
@@ -3816,6 +3966,159 @@
     </w:p>
     <w:p>
       <w:pPr>
+        <w:pStyle w:val="ListParagraph"/>
+        <w:spacing w:line="276" w:lineRule="auto"/>
+        <w:jc w:val="both"/>
+        <w:rPr>
+          <w:rFonts w:ascii="Inconsolata" w:hAnsi="Inconsolata"/>
+        </w:rPr>
+      </w:pPr>
+    </w:p>
+    <w:p>
+      <w:pPr>
+        <w:pStyle w:val="ListParagraph"/>
+        <w:numPr>
+          <w:ilvl w:val="0"/>
+          <w:numId w:val="11"/>
+        </w:numPr>
+        <w:spacing w:line="276" w:lineRule="auto"/>
+        <w:jc w:val="both"/>
+        <w:rPr>
+          <w:rFonts w:ascii="Inconsolata" w:hAnsi="Inconsolata"/>
+        </w:rPr>
+      </w:pPr>
+      <w:r>
+        <w:rPr>
+          <w:rFonts w:ascii="Inconsolata" w:hAnsi="Inconsolata"/>
+        </w:rPr>
+        <w:t xml:space="preserve">What is </w:t>
+      </w:r>
+      <w:r>
+        <w:rPr>
+          <w:rFonts w:ascii="Inconsolata" w:hAnsi="Inconsolata"/>
+          <w:color w:val="0000FF"/>
+        </w:rPr>
+        <w:t>CopyOnWriteArrayList</w:t>
+      </w:r>
+      <w:r>
+        <w:rPr>
+          <w:rFonts w:ascii="Inconsolata" w:hAnsi="Inconsolata"/>
+        </w:rPr>
+        <w:t>?</w:t>
+      </w:r>
+    </w:p>
+    <w:p>
+      <w:pPr>
+        <w:pStyle w:val="ListParagraph"/>
+        <w:numPr>
+          <w:ilvl w:val="0"/>
+          <w:numId w:val="39"/>
+        </w:numPr>
+        <w:spacing w:line="276" w:lineRule="auto"/>
+        <w:jc w:val="both"/>
+        <w:rPr>
+          <w:rFonts w:ascii="Inconsolata" w:hAnsi="Inconsolata"/>
+        </w:rPr>
+      </w:pPr>
+      <w:r>
+        <w:rPr>
+          <w:rFonts w:ascii="Inconsolata" w:hAnsi="Inconsolata"/>
+        </w:rPr>
+        <w:t>A thread-safe implementation of List interface</w:t>
+      </w:r>
+    </w:p>
+    <w:p>
+      <w:pPr>
+        <w:pStyle w:val="ListParagraph"/>
+        <w:numPr>
+          <w:ilvl w:val="0"/>
+          <w:numId w:val="39"/>
+        </w:numPr>
+        <w:spacing w:line="276" w:lineRule="auto"/>
+        <w:jc w:val="both"/>
+        <w:rPr>
+          <w:rFonts w:ascii="Inconsolata" w:hAnsi="Inconsolata"/>
+        </w:rPr>
+      </w:pPr>
+      <w:r>
+        <w:rPr>
+          <w:rFonts w:ascii="Inconsolata" w:hAnsi="Inconsolata"/>
+        </w:rPr>
+        <w:t xml:space="preserve">This list creates a copy of the underlying ArrayList for every mutation i.e., </w:t>
+      </w:r>
+      <w:r>
+        <w:rPr>
+          <w:rFonts w:ascii="Inconsolata" w:hAnsi="Inconsolata"/>
+          <w:color w:val="0000FF"/>
+        </w:rPr>
+        <w:t>set()</w:t>
+      </w:r>
+      <w:r>
+        <w:rPr>
+          <w:rFonts w:ascii="Inconsolata" w:hAnsi="Inconsolata"/>
+        </w:rPr>
+        <w:t xml:space="preserve"> and </w:t>
+      </w:r>
+      <w:r>
+        <w:rPr>
+          <w:rFonts w:ascii="Inconsolata" w:hAnsi="Inconsolata"/>
+          <w:color w:val="0000FF"/>
+        </w:rPr>
+        <w:t>add()</w:t>
+      </w:r>
+    </w:p>
+    <w:p>
+      <w:pPr>
+        <w:pStyle w:val="ListParagraph"/>
+        <w:numPr>
+          <w:ilvl w:val="0"/>
+          <w:numId w:val="39"/>
+        </w:numPr>
+        <w:spacing w:line="276" w:lineRule="auto"/>
+        <w:jc w:val="both"/>
+        <w:rPr>
+          <w:rFonts w:ascii="Inconsolata" w:hAnsi="Inconsolata"/>
+        </w:rPr>
+      </w:pPr>
+      <w:r>
+        <w:rPr>
+          <w:rFonts w:ascii="Inconsolata" w:hAnsi="Inconsolata"/>
+        </w:rPr>
+        <w:t xml:space="preserve">This can be used when there are huge number of </w:t>
+      </w:r>
+      <w:r>
+        <w:rPr>
+          <w:rFonts w:ascii="Inconsolata" w:hAnsi="Inconsolata"/>
+        </w:rPr>
+        <w:t>iterations rather than mutations</w:t>
+      </w:r>
+    </w:p>
+    <w:p>
+      <w:pPr>
+        <w:pStyle w:val="ListParagraph"/>
+        <w:spacing w:line="276" w:lineRule="auto"/>
+        <w:jc w:val="both"/>
+        <w:rPr>
+          <w:rFonts w:ascii="Inconsolata" w:hAnsi="Inconsolata"/>
+        </w:rPr>
+      </w:pPr>
+    </w:p>
+    <w:p>
+      <w:pPr>
+        <w:pStyle w:val="ListParagraph"/>
+        <w:numPr>
+          <w:ilvl w:val="0"/>
+          <w:numId w:val="11"/>
+        </w:numPr>
+        <w:spacing w:line="276" w:lineRule="auto"/>
+        <w:jc w:val="both"/>
+        <w:rPr>
+          <w:rFonts w:ascii="Inconsolata" w:hAnsi="Inconsolata"/>
+        </w:rPr>
+      </w:pPr>
+    </w:p>
+    <w:p>
+      <w:pPr>
         <w:spacing w:line="276" w:lineRule="auto"/>
         <w:jc w:val="both"/>
         <w:rPr>
@@ -3833,7 +4136,6 @@
           <w:sz w:val="24"/>
           <w:szCs w:val="24"/>
         </w:rPr>
-        <w:lastRenderedPageBreak/>
         <mc:AlternateContent>
           <mc:Choice Requires="wps">
             <w:drawing>
@@ -3899,7 +4201,7 @@
               </wp:anchor>
             </w:drawing>
           </mc:Choice>
-          <mc:Fallback>
+          <mc:Fallback xmlns="">
             <w:pict>
               <v:line w14:anchorId="7CE2F11C" id="Straight Connector 7" o:spid="_x0000_s1026" style="position:absolute;z-index:251669504;visibility:visible;mso-wrap-style:square;mso-width-percent:0;mso-height-percent:0;mso-wrap-distance-left:9pt;mso-wrap-distance-top:0;mso-wrap-distance-right:9pt;mso-wrap-distance-bottom:0;mso-position-horizontal:absolute;mso-position-horizontal-relative:text;mso-position-vertical:absolute;mso-position-vertical-relative:text;mso-width-percent:0;mso-height-percent:0;mso-width-relative:margin;mso-height-relative:margin" from="0,8.35pt" to="498pt,8.95pt" o:gfxdata="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" strokecolor="black [3200]">
                 <v:stroke dashstyle="dash"/>
@@ -3916,6 +4218,7 @@
         <w:rPr>
           <w:rFonts w:ascii="Inconsolata" w:hAnsi="Inconsolata"/>
           <w:b/>
+          <w:color w:val="0070C0"/>
           <w:sz w:val="24"/>
           <w:szCs w:val="24"/>
         </w:rPr>
@@ -3926,6 +4229,7 @@
             <w:rStyle w:val="Hyperlink"/>
             <w:rFonts w:ascii="Inconsolata" w:hAnsi="Inconsolata"/>
             <w:b/>
+            <w:color w:val="0070C0"/>
             <w:sz w:val="24"/>
             <w:szCs w:val="24"/>
           </w:rPr>
@@ -3957,7 +4261,7 @@
           <v:shape id="_x0000_i1030" type="#_x0000_t75" style="width:468pt;height:31.8pt" o:ole="">
             <v:imagedata r:id="rId17" o:title=""/>
           </v:shape>
-          <o:OLEObject Type="Embed" ProgID="Word.OpenDocumentText.12" ShapeID="_x0000_i1030" DrawAspect="Content" ObjectID="_1672561755" r:id="rId18"/>
+          <o:OLEObject Type="Embed" ProgID="Word.OpenDocumentText.12" ShapeID="_x0000_i1030" DrawAspect="Content" ObjectID="_1673840131" r:id="rId18"/>
         </w:object>
       </w:r>
     </w:p>
@@ -4744,6 +5048,7 @@
           <w:rFonts w:ascii="Inconsolata" w:hAnsi="Inconsolata"/>
           <w:i/>
         </w:rPr>
+        <w:lastRenderedPageBreak/>
         <w:t>Synchronized</w:t>
       </w:r>
       <w:r>
@@ -4939,7 +5244,6 @@
         <w:rPr>
           <w:rFonts w:ascii="Inconsolata" w:hAnsi="Inconsolata"/>
         </w:rPr>
-        <w:lastRenderedPageBreak/>
         <w:t>once the LinkedList crosses a certain threshold, it is replaced by Binary Search Tree (jdk 8+)</w:t>
       </w:r>
     </w:p>
@@ -5022,7 +5326,7 @@
               </wp:anchor>
             </w:drawing>
           </mc:Choice>
-          <mc:Fallback>
+          <mc:Fallback xmlns="">
             <w:pict>
               <v:line w14:anchorId="0B42F378" id="Straight Connector 9" o:spid="_x0000_s1026" style="position:absolute;z-index:251671552;visibility:visible;mso-wrap-style:square;mso-width-percent:0;mso-height-percent:0;mso-wrap-distance-left:9pt;mso-wrap-distance-top:0;mso-wrap-distance-right:9pt;mso-wrap-distance-bottom:0;mso-position-horizontal:absolute;mso-position-horizontal-relative:text;mso-position-vertical:absolute;mso-position-vertical-relative:text;mso-width-percent:0;mso-height-percent:0;mso-width-relative:margin;mso-height-relative:margin" from="0,6.6pt" to="498pt,7.2pt" o:gfxdata="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" strokecolor="black [3200]">
                 <v:stroke dashstyle="dash"/>
@@ -5149,11 +5453,11 @@
         <w:rPr>
           <w:rFonts w:ascii="Inconsolata" w:hAnsi="Inconsolata"/>
         </w:rPr>
-        <w:object w:dxaOrig="9360" w:dyaOrig="227">
-          <v:shape id="_x0000_i1031" type="#_x0000_t75" style="width:468pt;height:11.4pt" o:ole="">
+        <w:object w:dxaOrig="9360" w:dyaOrig="211">
+          <v:shape id="_x0000_i1036" type="#_x0000_t75" style="width:468pt;height:10.8pt" o:ole="">
             <v:imagedata r:id="rId19" o:title=""/>
           </v:shape>
-          <o:OLEObject Type="Embed" ProgID="Word.OpenDocumentText.12" ShapeID="_x0000_i1031" DrawAspect="Content" ObjectID="_1672561756" r:id="rId20"/>
+          <o:OLEObject Type="Embed" ProgID="Word.OpenDocumentText.12" ShapeID="_x0000_i1036" DrawAspect="Content" ObjectID="_1673840132" r:id="rId20"/>
         </w:object>
       </w:r>
     </w:p>
@@ -5224,26 +5528,75 @@
         <w:rPr>
           <w:rFonts w:ascii="Inconsolata" w:hAnsi="Inconsolata"/>
         </w:rPr>
-        <w:object w:dxaOrig="9360" w:dyaOrig="227">
-          <v:shape id="_x0000_i1032" type="#_x0000_t75" style="width:468pt;height:11.4pt" o:ole="">
+        <w:object w:dxaOrig="9360" w:dyaOrig="211">
+          <v:shape id="_x0000_i1041" type="#_x0000_t75" style="width:468pt;height:10.8pt" o:ole="">
             <v:imagedata r:id="rId21" o:title=""/>
           </v:shape>
-          <o:OLEObject Type="Embed" ProgID="Word.OpenDocumentText.12" ShapeID="_x0000_i1032" DrawAspect="Content" ObjectID="_1672561757" r:id="rId22"/>
+          <o:OLEObject Type="Embed" ProgID="Word.OpenDocumentText.12" ShapeID="_x0000_i1041" DrawAspect="Content" ObjectID="_1673840133" r:id="rId22"/>
         </w:object>
       </w:r>
     </w:p>
     <w:p>
       <w:pPr>
-        <w:spacing w:line="276" w:lineRule="auto"/>
-        <w:jc w:val="both"/>
-        <w:rPr>
-          <w:rFonts w:ascii="Inconsolata" w:hAnsi="Inconsolata"/>
-        </w:rPr>
-      </w:pPr>
-    </w:p>
-    <w:p>
-      <w:pPr>
-        <w:spacing w:line="276" w:lineRule="auto"/>
+        <w:pStyle w:val="ListParagraph"/>
+        <w:numPr>
+          <w:ilvl w:val="0"/>
+          <w:numId w:val="31"/>
+        </w:numPr>
+        <w:spacing w:line="276" w:lineRule="auto"/>
+        <w:jc w:val="both"/>
+        <w:rPr>
+          <w:rFonts w:ascii="Inconsolata" w:hAnsi="Inconsolata"/>
+        </w:rPr>
+      </w:pPr>
+      <w:r>
+        <w:rPr>
+          <w:rFonts w:ascii="Inconsolata" w:hAnsi="Inconsolata"/>
+          <w:b/>
+        </w:rPr>
+        <w:t>Optional</w:t>
+      </w:r>
+      <w:r>
+        <w:rPr>
+          <w:rFonts w:ascii="Inconsolata" w:hAnsi="Inconsolata"/>
+        </w:rPr>
+        <w:t xml:space="preserve"> is a container object </w:t>
+      </w:r>
+      <w:r>
+        <w:rPr>
+          <w:rFonts w:ascii="Inconsolata" w:hAnsi="Inconsolata"/>
+        </w:rPr>
+        <w:t>used to check if an object is non-null or empty</w:t>
+      </w:r>
+    </w:p>
+    <w:bookmarkStart w:id="9" w:name="_MON_1673765049"/>
+    <w:bookmarkEnd w:id="9"/>
+    <w:p>
+      <w:pPr>
+        <w:pStyle w:val="ListParagraph"/>
+        <w:spacing w:line="276" w:lineRule="auto"/>
+        <w:ind w:left="360"/>
+        <w:jc w:val="both"/>
+        <w:rPr>
+          <w:rFonts w:ascii="Inconsolata" w:hAnsi="Inconsolata"/>
+        </w:rPr>
+      </w:pPr>
+      <w:r>
+        <w:rPr>
+          <w:rFonts w:ascii="Inconsolata" w:hAnsi="Inconsolata"/>
+        </w:rPr>
+        <w:object w:dxaOrig="9360" w:dyaOrig="211">
+          <v:shape id="_x0000_i1039" type="#_x0000_t75" style="width:468pt;height:10.8pt" o:ole="">
+            <v:imagedata r:id="rId23" o:title=""/>
+          </v:shape>
+          <o:OLEObject Type="Embed" ProgID="Word.OpenDocumentText.12" ShapeID="_x0000_i1039" DrawAspect="Content" ObjectID="_1673840134" r:id="rId24"/>
+        </w:object>
+      </w:r>
+    </w:p>
+    <w:p>
+      <w:pPr>
+        <w:spacing w:line="276" w:lineRule="auto"/>
+        <w:ind w:left="360"/>
         <w:jc w:val="both"/>
         <w:rPr>
           <w:rFonts w:ascii="Inconsolata" w:hAnsi="Inconsolata"/>
@@ -5271,7 +5624,7 @@
                     </pic:cNvPicPr>
                   </pic:nvPicPr>
                   <pic:blipFill>
-                    <a:blip r:embed="rId23">
+                    <a:blip r:embed="rId25">
                       <a:extLst>
                         <a:ext uri="{28A0092B-C50C-407E-A947-70E740481C1C}">
                           <a14:useLocalDpi xmlns:a14="http://schemas.microsoft.com/office/drawing/2010/main" val="0"/>
@@ -5317,6 +5670,7 @@
           <w:noProof/>
           <w:color w:val="3333FF"/>
         </w:rPr>
+        <w:lastRenderedPageBreak/>
         <mc:AlternateContent>
           <mc:Choice Requires="wps">
             <w:drawing>
@@ -5382,7 +5736,7 @@
               </wp:anchor>
             </w:drawing>
           </mc:Choice>
-          <mc:Fallback>
+          <mc:Fallback xmlns="">
             <w:pict>
               <v:line w14:anchorId="00CBA920" id="Straight Connector 12" o:spid="_x0000_s1026" style="position:absolute;z-index:251675648;visibility:visible;mso-wrap-style:square;mso-width-percent:0;mso-height-percent:0;mso-wrap-distance-left:9pt;mso-wrap-distance-top:0;mso-wrap-distance-right:9pt;mso-wrap-distance-bottom:0;mso-position-horizontal:absolute;mso-position-horizontal-relative:text;mso-position-vertical:absolute;mso-position-vertical-relative:text;mso-width-percent:0;mso-height-percent:0;mso-width-relative:margin;mso-height-relative:margin" from="0,6.6pt" to="498pt,7.2pt" o:gfxdata="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" strokecolor="black [3200]">
                 <v:stroke dashstyle="dash"/>
@@ -5402,17 +5756,1778 @@
           <w:sz w:val="24"/>
         </w:rPr>
       </w:pPr>
-      <w:r>
+    </w:p>
+    <w:p>
+      <w:pPr>
+        <w:spacing w:line="276" w:lineRule="auto"/>
+        <w:jc w:val="both"/>
         <w:rPr>
           <w:rFonts w:ascii="Inconsolata" w:hAnsi="Inconsolata"/>
           <w:b/>
           <w:sz w:val="24"/>
         </w:rPr>
-        <w:t>Functional</w:t>
-      </w:r>
-    </w:p>
-    <w:p>
-      <w:pPr>
+      </w:pPr>
+    </w:p>
+    <w:p>
+      <w:pPr>
+        <w:spacing w:line="276" w:lineRule="auto"/>
+        <w:jc w:val="both"/>
+        <w:rPr>
+          <w:rFonts w:ascii="Inconsolata" w:hAnsi="Inconsolata"/>
+          <w:b/>
+          <w:sz w:val="24"/>
+        </w:rPr>
+      </w:pPr>
+    </w:p>
+    <w:p>
+      <w:pPr>
+        <w:spacing w:line="276" w:lineRule="auto"/>
+        <w:jc w:val="both"/>
+        <w:rPr>
+          <w:rFonts w:ascii="Inconsolata" w:hAnsi="Inconsolata"/>
+          <w:b/>
+          <w:sz w:val="24"/>
+        </w:rPr>
+      </w:pPr>
+    </w:p>
+    <w:p>
+      <w:pPr>
+        <w:spacing w:line="276" w:lineRule="auto"/>
+        <w:jc w:val="both"/>
+        <w:rPr>
+          <w:rFonts w:ascii="Inconsolata" w:hAnsi="Inconsolata"/>
+          <w:b/>
+          <w:sz w:val="24"/>
+        </w:rPr>
+      </w:pPr>
+    </w:p>
+    <w:p>
+      <w:pPr>
+        <w:spacing w:line="276" w:lineRule="auto"/>
+        <w:jc w:val="both"/>
+        <w:rPr>
+          <w:rFonts w:ascii="Inconsolata" w:hAnsi="Inconsolata"/>
+          <w:b/>
+          <w:sz w:val="24"/>
+        </w:rPr>
+      </w:pPr>
+      <w:r>
+        <w:rPr>
+          <w:rFonts w:ascii="Inconsolata" w:hAnsi="Inconsolata"/>
+          <w:b/>
+          <w:sz w:val="24"/>
+        </w:rPr>
+        <w:t>JVM Internals</w:t>
+      </w:r>
+    </w:p>
+    <w:p>
+      <w:pPr>
+        <w:spacing w:line="276" w:lineRule="auto"/>
+        <w:jc w:val="both"/>
+        <w:rPr>
+          <w:rFonts w:ascii="Inconsolata" w:hAnsi="Inconsolata"/>
+          <w:b/>
+          <w:sz w:val="24"/>
+        </w:rPr>
+      </w:pPr>
+      <w:r>
+        <w:rPr>
+          <w:rFonts w:ascii="Inconsolata" w:hAnsi="Inconsolata"/>
+          <w:noProof/>
+          <w:color w:val="3333FF"/>
+        </w:rPr>
+        <mc:AlternateContent>
+          <mc:Choice Requires="wps">
+            <w:drawing>
+              <wp:anchor distT="0" distB="0" distL="114300" distR="114300" simplePos="0" relativeHeight="251700224" behindDoc="0" locked="0" layoutInCell="1" allowOverlap="1" wp14:anchorId="11D0416F" wp14:editId="7D6AFAF7">
+                <wp:simplePos x="0" y="0"/>
+                <wp:positionH relativeFrom="column">
+                  <wp:posOffset>0</wp:posOffset>
+                </wp:positionH>
+                <wp:positionV relativeFrom="paragraph">
+                  <wp:posOffset>67945</wp:posOffset>
+                </wp:positionV>
+                <wp:extent cx="6324600" cy="7620"/>
+                <wp:effectExtent l="0" t="0" r="19050" b="30480"/>
+                <wp:wrapNone/>
+                <wp:docPr id="23" name="Straight Connector 23"/>
+                <wp:cNvGraphicFramePr/>
+                <a:graphic xmlns:a="http://schemas.openxmlformats.org/drawingml/2006/main">
+                  <a:graphicData uri="http://schemas.microsoft.com/office/word/2010/wordprocessingShape">
+                    <wps:wsp>
+                      <wps:cNvCnPr/>
+                      <wps:spPr>
+                        <a:xfrm>
+                          <a:off x="0" y="0"/>
+                          <a:ext cx="6324600" cy="7620"/>
+                        </a:xfrm>
+                        <a:prstGeom prst="line">
+                          <a:avLst/>
+                        </a:prstGeom>
+                        <a:ln w="9525" cap="flat" cmpd="sng" algn="ctr">
+                          <a:solidFill>
+                            <a:schemeClr val="dk1"/>
+                          </a:solidFill>
+                          <a:prstDash val="dash"/>
+                          <a:round/>
+                          <a:headEnd type="none" w="med" len="med"/>
+                          <a:tailEnd type="none" w="med" len="med"/>
+                        </a:ln>
+                      </wps:spPr>
+                      <wps:style>
+                        <a:lnRef idx="0">
+                          <a:scrgbClr r="0" g="0" b="0"/>
+                        </a:lnRef>
+                        <a:fillRef idx="0">
+                          <a:scrgbClr r="0" g="0" b="0"/>
+                        </a:fillRef>
+                        <a:effectRef idx="0">
+                          <a:scrgbClr r="0" g="0" b="0"/>
+                        </a:effectRef>
+                        <a:fontRef idx="minor">
+                          <a:schemeClr val="tx1"/>
+                        </a:fontRef>
+                      </wps:style>
+                      <wps:bodyPr/>
+                    </wps:wsp>
+                  </a:graphicData>
+                </a:graphic>
+                <wp14:sizeRelH relativeFrom="margin">
+                  <wp14:pctWidth>0</wp14:pctWidth>
+                </wp14:sizeRelH>
+                <wp14:sizeRelV relativeFrom="margin">
+                  <wp14:pctHeight>0</wp14:pctHeight>
+                </wp14:sizeRelV>
+              </wp:anchor>
+            </w:drawing>
+          </mc:Choice>
+          <mc:Fallback>
+            <w:pict>
+              <v:line w14:anchorId="1AA66432" id="Straight Connector 23" o:spid="_x0000_s1026" style="position:absolute;z-index:251700224;visibility:visible;mso-wrap-style:square;mso-width-percent:0;mso-height-percent:0;mso-wrap-distance-left:9pt;mso-wrap-distance-top:0;mso-wrap-distance-right:9pt;mso-wrap-distance-bottom:0;mso-position-horizontal:absolute;mso-position-horizontal-relative:text;mso-position-vertical:absolute;mso-position-vertical-relative:text;mso-width-percent:0;mso-height-percent:0;mso-width-relative:margin;mso-height-relative:margin" from="0,5.35pt" to="498pt,5.95pt" o:gfxdata="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" strokecolor="black [3200]">
+                <v:stroke dashstyle="dash"/>
+              </v:line>
+            </w:pict>
+          </mc:Fallback>
+        </mc:AlternateContent>
+      </w:r>
+    </w:p>
+    <w:p>
+      <w:pPr>
+        <w:spacing w:line="276" w:lineRule="auto"/>
+        <w:jc w:val="both"/>
+        <w:rPr>
+          <w:rFonts w:ascii="Inconsolata" w:hAnsi="Inconsolata"/>
+          <w:b/>
+          <w:sz w:val="24"/>
+        </w:rPr>
+      </w:pPr>
+      <w:r>
+        <w:rPr>
+          <w:rFonts w:ascii="Inconsolata" w:hAnsi="Inconsolata"/>
+          <w:b/>
+          <w:sz w:val="24"/>
+        </w:rPr>
+        <w:t>Concurrency &amp; Multithreading</w:t>
+      </w:r>
+    </w:p>
+    <w:p>
+      <w:pPr>
+        <w:spacing w:line="276" w:lineRule="auto"/>
+        <w:jc w:val="both"/>
+        <w:rPr>
+          <w:rFonts w:ascii="Inconsolata" w:hAnsi="Inconsolata"/>
+          <w:b/>
+          <w:sz w:val="24"/>
+        </w:rPr>
+      </w:pPr>
+      <w:r>
+        <w:rPr>
+          <w:rFonts w:ascii="Inconsolata" w:hAnsi="Inconsolata"/>
+          <w:noProof/>
+          <w:color w:val="3333FF"/>
+        </w:rPr>
+        <mc:AlternateContent>
+          <mc:Choice Requires="wps">
+            <w:drawing>
+              <wp:anchor distT="0" distB="0" distL="114300" distR="114300" simplePos="0" relativeHeight="251679744" behindDoc="0" locked="0" layoutInCell="1" allowOverlap="1" wp14:anchorId="5F5B4A59" wp14:editId="4C402128">
+                <wp:simplePos x="0" y="0"/>
+                <wp:positionH relativeFrom="column">
+                  <wp:posOffset>0</wp:posOffset>
+                </wp:positionH>
+                <wp:positionV relativeFrom="paragraph">
+                  <wp:posOffset>67945</wp:posOffset>
+                </wp:positionV>
+                <wp:extent cx="6324600" cy="7620"/>
+                <wp:effectExtent l="0" t="0" r="19050" b="30480"/>
+                <wp:wrapNone/>
+                <wp:docPr id="8" name="Straight Connector 8"/>
+                <wp:cNvGraphicFramePr/>
+                <a:graphic xmlns:a="http://schemas.openxmlformats.org/drawingml/2006/main">
+                  <a:graphicData uri="http://schemas.microsoft.com/office/word/2010/wordprocessingShape">
+                    <wps:wsp>
+                      <wps:cNvCnPr/>
+                      <wps:spPr>
+                        <a:xfrm>
+                          <a:off x="0" y="0"/>
+                          <a:ext cx="6324600" cy="7620"/>
+                        </a:xfrm>
+                        <a:prstGeom prst="line">
+                          <a:avLst/>
+                        </a:prstGeom>
+                        <a:ln w="9525" cap="flat" cmpd="sng" algn="ctr">
+                          <a:solidFill>
+                            <a:schemeClr val="dk1"/>
+                          </a:solidFill>
+                          <a:prstDash val="dash"/>
+                          <a:round/>
+                          <a:headEnd type="none" w="med" len="med"/>
+                          <a:tailEnd type="none" w="med" len="med"/>
+                        </a:ln>
+                      </wps:spPr>
+                      <wps:style>
+                        <a:lnRef idx="0">
+                          <a:scrgbClr r="0" g="0" b="0"/>
+                        </a:lnRef>
+                        <a:fillRef idx="0">
+                          <a:scrgbClr r="0" g="0" b="0"/>
+                        </a:fillRef>
+                        <a:effectRef idx="0">
+                          <a:scrgbClr r="0" g="0" b="0"/>
+                        </a:effectRef>
+                        <a:fontRef idx="minor">
+                          <a:schemeClr val="tx1"/>
+                        </a:fontRef>
+                      </wps:style>
+                      <wps:bodyPr/>
+                    </wps:wsp>
+                  </a:graphicData>
+                </a:graphic>
+                <wp14:sizeRelH relativeFrom="margin">
+                  <wp14:pctWidth>0</wp14:pctWidth>
+                </wp14:sizeRelH>
+                <wp14:sizeRelV relativeFrom="margin">
+                  <wp14:pctHeight>0</wp14:pctHeight>
+                </wp14:sizeRelV>
+              </wp:anchor>
+            </w:drawing>
+          </mc:Choice>
+          <mc:Fallback>
+            <w:pict>
+              <v:line w14:anchorId="0763A034" id="Straight Connector 8" o:spid="_x0000_s1026" style="position:absolute;z-index:251679744;visibility:visible;mso-wrap-style:square;mso-width-percent:0;mso-height-percent:0;mso-wrap-distance-left:9pt;mso-wrap-distance-top:0;mso-wrap-distance-right:9pt;mso-wrap-distance-bottom:0;mso-position-horizontal:absolute;mso-position-horizontal-relative:text;mso-position-vertical:absolute;mso-position-vertical-relative:text;mso-width-percent:0;mso-height-percent:0;mso-width-relative:margin;mso-height-relative:margin" from="0,5.35pt" to="498pt,5.95pt" o:gfxdata="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" strokecolor="black [3200]">
+                <v:stroke dashstyle="dash"/>
+              </v:line>
+            </w:pict>
+          </mc:Fallback>
+        </mc:AlternateContent>
+      </w:r>
+    </w:p>
+    <w:p>
+      <w:pPr>
+        <w:spacing w:line="276" w:lineRule="auto"/>
+        <w:jc w:val="both"/>
+        <w:rPr>
+          <w:rFonts w:ascii="Inconsolata" w:hAnsi="Inconsolata"/>
+          <w:b/>
+          <w:sz w:val="24"/>
+        </w:rPr>
+      </w:pPr>
+      <w:r>
+        <w:rPr>
+          <w:rFonts w:ascii="Inconsolata" w:hAnsi="Inconsolata"/>
+          <w:b/>
+          <w:sz w:val="24"/>
+        </w:rPr>
+        <w:t>SQL</w:t>
+      </w:r>
+      <w:r>
+        <w:rPr>
+          <w:rFonts w:ascii="Inconsolata" w:hAnsi="Inconsolata"/>
+          <w:b/>
+          <w:sz w:val="24"/>
+        </w:rPr>
+        <w:t xml:space="preserve"> – JDBC, JPA, Data JPA, </w:t>
+      </w:r>
+      <w:proofErr w:type="spellStart"/>
+      <w:r>
+        <w:rPr>
+          <w:rFonts w:ascii="Inconsolata" w:hAnsi="Inconsolata"/>
+          <w:b/>
+          <w:sz w:val="24"/>
+        </w:rPr>
+        <w:t>jOOQ</w:t>
+      </w:r>
+      <w:proofErr w:type="spellEnd"/>
+      <w:r>
+        <w:rPr>
+          <w:rFonts w:ascii="Inconsolata" w:hAnsi="Inconsolata"/>
+          <w:b/>
+          <w:sz w:val="24"/>
+        </w:rPr>
+        <w:t>, Transaction Management &amp; Entity Manager</w:t>
+      </w:r>
+    </w:p>
+    <w:p>
+      <w:pPr>
+        <w:spacing w:line="276" w:lineRule="auto"/>
+        <w:jc w:val="both"/>
+        <w:rPr>
+          <w:rFonts w:ascii="Inconsolata" w:hAnsi="Inconsolata"/>
+          <w:b/>
+          <w:sz w:val="24"/>
+        </w:rPr>
+      </w:pPr>
+      <w:r>
+        <w:rPr>
+          <w:rFonts w:ascii="Inconsolata" w:hAnsi="Inconsolata"/>
+          <w:noProof/>
+          <w:color w:val="3333FF"/>
+        </w:rPr>
+        <mc:AlternateContent>
+          <mc:Choice Requires="wps">
+            <w:drawing>
+              <wp:anchor distT="0" distB="0" distL="114300" distR="114300" simplePos="0" relativeHeight="251681792" behindDoc="0" locked="0" layoutInCell="1" allowOverlap="1" wp14:anchorId="5F5B4A59" wp14:editId="4C402128">
+                <wp:simplePos x="0" y="0"/>
+                <wp:positionH relativeFrom="column">
+                  <wp:posOffset>0</wp:posOffset>
+                </wp:positionH>
+                <wp:positionV relativeFrom="paragraph">
+                  <wp:posOffset>52705</wp:posOffset>
+                </wp:positionV>
+                <wp:extent cx="6324600" cy="7620"/>
+                <wp:effectExtent l="0" t="0" r="19050" b="30480"/>
+                <wp:wrapNone/>
+                <wp:docPr id="14" name="Straight Connector 14"/>
+                <wp:cNvGraphicFramePr/>
+                <a:graphic xmlns:a="http://schemas.openxmlformats.org/drawingml/2006/main">
+                  <a:graphicData uri="http://schemas.microsoft.com/office/word/2010/wordprocessingShape">
+                    <wps:wsp>
+                      <wps:cNvCnPr/>
+                      <wps:spPr>
+                        <a:xfrm>
+                          <a:off x="0" y="0"/>
+                          <a:ext cx="6324600" cy="7620"/>
+                        </a:xfrm>
+                        <a:prstGeom prst="line">
+                          <a:avLst/>
+                        </a:prstGeom>
+                        <a:ln w="9525" cap="flat" cmpd="sng" algn="ctr">
+                          <a:solidFill>
+                            <a:schemeClr val="dk1"/>
+                          </a:solidFill>
+                          <a:prstDash val="dash"/>
+                          <a:round/>
+                          <a:headEnd type="none" w="med" len="med"/>
+                          <a:tailEnd type="none" w="med" len="med"/>
+                        </a:ln>
+                      </wps:spPr>
+                      <wps:style>
+                        <a:lnRef idx="0">
+                          <a:scrgbClr r="0" g="0" b="0"/>
+                        </a:lnRef>
+                        <a:fillRef idx="0">
+                          <a:scrgbClr r="0" g="0" b="0"/>
+                        </a:fillRef>
+                        <a:effectRef idx="0">
+                          <a:scrgbClr r="0" g="0" b="0"/>
+                        </a:effectRef>
+                        <a:fontRef idx="minor">
+                          <a:schemeClr val="tx1"/>
+                        </a:fontRef>
+                      </wps:style>
+                      <wps:bodyPr/>
+                    </wps:wsp>
+                  </a:graphicData>
+                </a:graphic>
+                <wp14:sizeRelH relativeFrom="margin">
+                  <wp14:pctWidth>0</wp14:pctWidth>
+                </wp14:sizeRelH>
+                <wp14:sizeRelV relativeFrom="margin">
+                  <wp14:pctHeight>0</wp14:pctHeight>
+                </wp14:sizeRelV>
+              </wp:anchor>
+            </w:drawing>
+          </mc:Choice>
+          <mc:Fallback>
+            <w:pict>
+              <v:line w14:anchorId="4EFA6928" id="Straight Connector 14" o:spid="_x0000_s1026" style="position:absolute;z-index:251681792;visibility:visible;mso-wrap-style:square;mso-width-percent:0;mso-height-percent:0;mso-wrap-distance-left:9pt;mso-wrap-distance-top:0;mso-wrap-distance-right:9pt;mso-wrap-distance-bottom:0;mso-position-horizontal:absolute;mso-position-horizontal-relative:text;mso-position-vertical:absolute;mso-position-vertical-relative:text;mso-width-percent:0;mso-height-percent:0;mso-width-relative:margin;mso-height-relative:margin" from="0,4.15pt" to="498pt,4.75pt" o:gfxdata="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" strokecolor="black [3200]">
+                <v:stroke dashstyle="dash"/>
+              </v:line>
+            </w:pict>
+          </mc:Fallback>
+        </mc:AlternateContent>
+      </w:r>
+    </w:p>
+    <w:p>
+      <w:pPr>
+        <w:spacing w:line="276" w:lineRule="auto"/>
+        <w:jc w:val="both"/>
+        <w:rPr>
+          <w:rFonts w:ascii="Inconsolata" w:hAnsi="Inconsolata"/>
+          <w:b/>
+          <w:sz w:val="24"/>
+        </w:rPr>
+      </w:pPr>
+      <w:r>
+        <w:rPr>
+          <w:rFonts w:ascii="Inconsolata" w:hAnsi="Inconsolata"/>
+          <w:b/>
+          <w:sz w:val="24"/>
+        </w:rPr>
+        <w:t xml:space="preserve">Implement Cache – </w:t>
+      </w:r>
+      <w:proofErr w:type="spellStart"/>
+      <w:r>
+        <w:rPr>
+          <w:rFonts w:ascii="Inconsolata" w:hAnsi="Inconsolata"/>
+          <w:b/>
+          <w:sz w:val="24"/>
+        </w:rPr>
+        <w:t>Redis</w:t>
+      </w:r>
+      <w:proofErr w:type="spellEnd"/>
+      <w:r>
+        <w:rPr>
+          <w:rFonts w:ascii="Inconsolata" w:hAnsi="Inconsolata"/>
+          <w:b/>
+          <w:sz w:val="24"/>
+        </w:rPr>
+        <w:t xml:space="preserve"> vs </w:t>
+      </w:r>
+      <w:proofErr w:type="spellStart"/>
+      <w:r>
+        <w:rPr>
+          <w:rFonts w:ascii="Inconsolata" w:hAnsi="Inconsolata"/>
+          <w:b/>
+          <w:sz w:val="24"/>
+        </w:rPr>
+        <w:t>Gemfire</w:t>
+      </w:r>
+      <w:proofErr w:type="spellEnd"/>
+    </w:p>
+    <w:p>
+      <w:pPr>
+        <w:spacing w:line="276" w:lineRule="auto"/>
+        <w:jc w:val="both"/>
+        <w:rPr>
+          <w:rFonts w:ascii="Inconsolata" w:hAnsi="Inconsolata"/>
+          <w:b/>
+          <w:sz w:val="24"/>
+        </w:rPr>
+      </w:pPr>
+      <w:r>
+        <w:rPr>
+          <w:rFonts w:ascii="Inconsolata" w:hAnsi="Inconsolata"/>
+          <w:noProof/>
+          <w:color w:val="3333FF"/>
+        </w:rPr>
+        <mc:AlternateContent>
+          <mc:Choice Requires="wps">
+            <w:drawing>
+              <wp:anchor distT="0" distB="0" distL="114300" distR="114300" simplePos="0" relativeHeight="251683840" behindDoc="0" locked="0" layoutInCell="1" allowOverlap="1" wp14:anchorId="5F5B4A59" wp14:editId="4C402128">
+                <wp:simplePos x="0" y="0"/>
+                <wp:positionH relativeFrom="column">
+                  <wp:posOffset>0</wp:posOffset>
+                </wp:positionH>
+                <wp:positionV relativeFrom="paragraph">
+                  <wp:posOffset>90805</wp:posOffset>
+                </wp:positionV>
+                <wp:extent cx="6324600" cy="7620"/>
+                <wp:effectExtent l="0" t="0" r="19050" b="30480"/>
+                <wp:wrapNone/>
+                <wp:docPr id="15" name="Straight Connector 15"/>
+                <wp:cNvGraphicFramePr/>
+                <a:graphic xmlns:a="http://schemas.openxmlformats.org/drawingml/2006/main">
+                  <a:graphicData uri="http://schemas.microsoft.com/office/word/2010/wordprocessingShape">
+                    <wps:wsp>
+                      <wps:cNvCnPr/>
+                      <wps:spPr>
+                        <a:xfrm>
+                          <a:off x="0" y="0"/>
+                          <a:ext cx="6324600" cy="7620"/>
+                        </a:xfrm>
+                        <a:prstGeom prst="line">
+                          <a:avLst/>
+                        </a:prstGeom>
+                        <a:ln w="9525" cap="flat" cmpd="sng" algn="ctr">
+                          <a:solidFill>
+                            <a:schemeClr val="dk1"/>
+                          </a:solidFill>
+                          <a:prstDash val="dash"/>
+                          <a:round/>
+                          <a:headEnd type="none" w="med" len="med"/>
+                          <a:tailEnd type="none" w="med" len="med"/>
+                        </a:ln>
+                      </wps:spPr>
+                      <wps:style>
+                        <a:lnRef idx="0">
+                          <a:scrgbClr r="0" g="0" b="0"/>
+                        </a:lnRef>
+                        <a:fillRef idx="0">
+                          <a:scrgbClr r="0" g="0" b="0"/>
+                        </a:fillRef>
+                        <a:effectRef idx="0">
+                          <a:scrgbClr r="0" g="0" b="0"/>
+                        </a:effectRef>
+                        <a:fontRef idx="minor">
+                          <a:schemeClr val="tx1"/>
+                        </a:fontRef>
+                      </wps:style>
+                      <wps:bodyPr/>
+                    </wps:wsp>
+                  </a:graphicData>
+                </a:graphic>
+                <wp14:sizeRelH relativeFrom="margin">
+                  <wp14:pctWidth>0</wp14:pctWidth>
+                </wp14:sizeRelH>
+                <wp14:sizeRelV relativeFrom="margin">
+                  <wp14:pctHeight>0</wp14:pctHeight>
+                </wp14:sizeRelV>
+              </wp:anchor>
+            </w:drawing>
+          </mc:Choice>
+          <mc:Fallback>
+            <w:pict>
+              <v:line w14:anchorId="434C22C7" id="Straight Connector 15" o:spid="_x0000_s1026" style="position:absolute;z-index:251683840;visibility:visible;mso-wrap-style:square;mso-width-percent:0;mso-height-percent:0;mso-wrap-distance-left:9pt;mso-wrap-distance-top:0;mso-wrap-distance-right:9pt;mso-wrap-distance-bottom:0;mso-position-horizontal:absolute;mso-position-horizontal-relative:text;mso-position-vertical:absolute;mso-position-vertical-relative:text;mso-width-percent:0;mso-height-percent:0;mso-width-relative:margin;mso-height-relative:margin" from="0,7.15pt" to="498pt,7.75pt" o:gfxdata="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" strokecolor="black [3200]">
+                <v:stroke dashstyle="dash"/>
+              </v:line>
+            </w:pict>
+          </mc:Fallback>
+        </mc:AlternateContent>
+      </w:r>
+    </w:p>
+    <w:p>
+      <w:pPr>
+        <w:spacing w:line="276" w:lineRule="auto"/>
+        <w:jc w:val="both"/>
+        <w:rPr>
+          <w:rFonts w:ascii="Inconsolata" w:hAnsi="Inconsolata"/>
+          <w:b/>
+          <w:sz w:val="24"/>
+        </w:rPr>
+      </w:pPr>
+      <w:r>
+        <w:rPr>
+          <w:rFonts w:ascii="Inconsolata" w:hAnsi="Inconsolata"/>
+          <w:b/>
+          <w:sz w:val="24"/>
+        </w:rPr>
+        <w:t>Spring</w:t>
+      </w:r>
+    </w:p>
+    <w:p>
+      <w:pPr>
+        <w:pStyle w:val="ListParagraph"/>
+        <w:numPr>
+          <w:ilvl w:val="0"/>
+          <w:numId w:val="36"/>
+        </w:numPr>
+        <w:spacing w:line="276" w:lineRule="auto"/>
+        <w:jc w:val="both"/>
+        <w:rPr>
+          <w:rFonts w:ascii="Inconsolata" w:hAnsi="Inconsolata"/>
+        </w:rPr>
+      </w:pPr>
+      <w:r>
+        <w:rPr>
+          <w:rFonts w:ascii="Inconsolata" w:hAnsi="Inconsolata"/>
+        </w:rPr>
+        <w:t>Dependency Injection, Front Controller, Factory and Template Design Patterns</w:t>
+      </w:r>
+    </w:p>
+    <w:p>
+      <w:pPr>
+        <w:pStyle w:val="ListParagraph"/>
+        <w:numPr>
+          <w:ilvl w:val="0"/>
+          <w:numId w:val="36"/>
+        </w:numPr>
+        <w:spacing w:line="276" w:lineRule="auto"/>
+        <w:jc w:val="both"/>
+        <w:rPr>
+          <w:rFonts w:ascii="Inconsolata" w:hAnsi="Inconsolata"/>
+        </w:rPr>
+      </w:pPr>
+      <w:r>
+        <w:rPr>
+          <w:rFonts w:ascii="Inconsolata" w:hAnsi="Inconsolata"/>
+        </w:rPr>
+        <w:t>Bean</w:t>
+      </w:r>
+      <w:r>
+        <w:rPr>
+          <w:rFonts w:ascii="Inconsolata" w:hAnsi="Inconsolata"/>
+        </w:rPr>
+        <w:t xml:space="preserve"> </w:t>
+      </w:r>
+      <w:r>
+        <w:rPr>
+          <w:rFonts w:ascii="Inconsolata" w:hAnsi="Inconsolata"/>
+        </w:rPr>
+        <w:t>Scopes, Annotations, Lifecycle</w:t>
+      </w:r>
+    </w:p>
+    <w:p>
+      <w:pPr>
+        <w:pStyle w:val="ListParagraph"/>
+        <w:numPr>
+          <w:ilvl w:val="0"/>
+          <w:numId w:val="36"/>
+        </w:numPr>
+        <w:spacing w:line="276" w:lineRule="auto"/>
+        <w:jc w:val="both"/>
+        <w:rPr>
+          <w:rFonts w:ascii="Inconsolata" w:hAnsi="Inconsolata"/>
+        </w:rPr>
+      </w:pPr>
+      <w:r>
+        <w:rPr>
+          <w:rFonts w:ascii="Inconsolata" w:hAnsi="Inconsolata"/>
+        </w:rPr>
+        <w:t>Spring Boot</w:t>
+      </w:r>
+    </w:p>
+    <w:p>
+      <w:pPr>
+        <w:pStyle w:val="ListParagraph"/>
+        <w:numPr>
+          <w:ilvl w:val="0"/>
+          <w:numId w:val="36"/>
+        </w:numPr>
+        <w:spacing w:line="276" w:lineRule="auto"/>
+        <w:jc w:val="both"/>
+        <w:rPr>
+          <w:rFonts w:ascii="Inconsolata" w:hAnsi="Inconsolata"/>
+        </w:rPr>
+      </w:pPr>
+      <w:proofErr w:type="spellStart"/>
+      <w:r>
+        <w:rPr>
+          <w:rFonts w:ascii="Inconsolata" w:hAnsi="Inconsolata"/>
+        </w:rPr>
+        <w:t>Config</w:t>
+      </w:r>
+      <w:proofErr w:type="spellEnd"/>
+      <w:r>
+        <w:rPr>
+          <w:rFonts w:ascii="Inconsolata" w:hAnsi="Inconsolata"/>
+        </w:rPr>
+        <w:t xml:space="preserve"> Server</w:t>
+      </w:r>
+    </w:p>
+    <w:p>
+      <w:pPr>
+        <w:spacing w:line="276" w:lineRule="auto"/>
+        <w:jc w:val="both"/>
+        <w:rPr>
+          <w:rFonts w:ascii="Inconsolata" w:hAnsi="Inconsolata"/>
+          <w:b/>
+          <w:sz w:val="24"/>
+        </w:rPr>
+      </w:pPr>
+      <w:r>
+        <w:rPr>
+          <w:rFonts w:ascii="Inconsolata" w:hAnsi="Inconsolata"/>
+          <w:noProof/>
+          <w:color w:val="3333FF"/>
+        </w:rPr>
+        <mc:AlternateContent>
+          <mc:Choice Requires="wps">
+            <w:drawing>
+              <wp:anchor distT="0" distB="0" distL="114300" distR="114300" simplePos="0" relativeHeight="251685888" behindDoc="0" locked="0" layoutInCell="1" allowOverlap="1" wp14:anchorId="5F5B4A59" wp14:editId="4C402128">
+                <wp:simplePos x="0" y="0"/>
+                <wp:positionH relativeFrom="column">
+                  <wp:posOffset>0</wp:posOffset>
+                </wp:positionH>
+                <wp:positionV relativeFrom="paragraph">
+                  <wp:posOffset>91440</wp:posOffset>
+                </wp:positionV>
+                <wp:extent cx="6324600" cy="7620"/>
+                <wp:effectExtent l="0" t="0" r="19050" b="30480"/>
+                <wp:wrapNone/>
+                <wp:docPr id="16" name="Straight Connector 16"/>
+                <wp:cNvGraphicFramePr/>
+                <a:graphic xmlns:a="http://schemas.openxmlformats.org/drawingml/2006/main">
+                  <a:graphicData uri="http://schemas.microsoft.com/office/word/2010/wordprocessingShape">
+                    <wps:wsp>
+                      <wps:cNvCnPr/>
+                      <wps:spPr>
+                        <a:xfrm>
+                          <a:off x="0" y="0"/>
+                          <a:ext cx="6324600" cy="7620"/>
+                        </a:xfrm>
+                        <a:prstGeom prst="line">
+                          <a:avLst/>
+                        </a:prstGeom>
+                        <a:ln w="9525" cap="flat" cmpd="sng" algn="ctr">
+                          <a:solidFill>
+                            <a:schemeClr val="dk1"/>
+                          </a:solidFill>
+                          <a:prstDash val="dash"/>
+                          <a:round/>
+                          <a:headEnd type="none" w="med" len="med"/>
+                          <a:tailEnd type="none" w="med" len="med"/>
+                        </a:ln>
+                      </wps:spPr>
+                      <wps:style>
+                        <a:lnRef idx="0">
+                          <a:scrgbClr r="0" g="0" b="0"/>
+                        </a:lnRef>
+                        <a:fillRef idx="0">
+                          <a:scrgbClr r="0" g="0" b="0"/>
+                        </a:fillRef>
+                        <a:effectRef idx="0">
+                          <a:scrgbClr r="0" g="0" b="0"/>
+                        </a:effectRef>
+                        <a:fontRef idx="minor">
+                          <a:schemeClr val="tx1"/>
+                        </a:fontRef>
+                      </wps:style>
+                      <wps:bodyPr/>
+                    </wps:wsp>
+                  </a:graphicData>
+                </a:graphic>
+                <wp14:sizeRelH relativeFrom="margin">
+                  <wp14:pctWidth>0</wp14:pctWidth>
+                </wp14:sizeRelH>
+                <wp14:sizeRelV relativeFrom="margin">
+                  <wp14:pctHeight>0</wp14:pctHeight>
+                </wp14:sizeRelV>
+              </wp:anchor>
+            </w:drawing>
+          </mc:Choice>
+          <mc:Fallback>
+            <w:pict>
+              <v:line w14:anchorId="3A697F00" id="Straight Connector 16" o:spid="_x0000_s1026" style="position:absolute;z-index:251685888;visibility:visible;mso-wrap-style:square;mso-width-percent:0;mso-height-percent:0;mso-wrap-distance-left:9pt;mso-wrap-distance-top:0;mso-wrap-distance-right:9pt;mso-wrap-distance-bottom:0;mso-position-horizontal:absolute;mso-position-horizontal-relative:text;mso-position-vertical:absolute;mso-position-vertical-relative:text;mso-width-percent:0;mso-height-percent:0;mso-width-relative:margin;mso-height-relative:margin" from="0,7.2pt" to="498pt,7.8pt" o:gfxdata="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" strokecolor="black [3200]">
+                <v:stroke dashstyle="dash"/>
+              </v:line>
+            </w:pict>
+          </mc:Fallback>
+        </mc:AlternateContent>
+      </w:r>
+    </w:p>
+    <w:p>
+      <w:pPr>
+        <w:spacing w:line="276" w:lineRule="auto"/>
+        <w:jc w:val="both"/>
+        <w:rPr>
+          <w:rFonts w:ascii="Inconsolata" w:hAnsi="Inconsolata"/>
+          <w:b/>
+          <w:sz w:val="24"/>
+        </w:rPr>
+      </w:pPr>
+      <w:r>
+        <w:rPr>
+          <w:rFonts w:ascii="Inconsolata" w:hAnsi="Inconsolata"/>
+          <w:b/>
+          <w:sz w:val="24"/>
+        </w:rPr>
+        <w:t xml:space="preserve">JUnit &amp; </w:t>
+      </w:r>
+      <w:proofErr w:type="spellStart"/>
+      <w:r>
+        <w:rPr>
+          <w:rFonts w:ascii="Inconsolata" w:hAnsi="Inconsolata"/>
+          <w:b/>
+          <w:sz w:val="24"/>
+        </w:rPr>
+        <w:t>Mockito</w:t>
+      </w:r>
+      <w:proofErr w:type="spellEnd"/>
+    </w:p>
+    <w:p>
+      <w:pPr>
+        <w:spacing w:line="276" w:lineRule="auto"/>
+        <w:jc w:val="both"/>
+        <w:rPr>
+          <w:rFonts w:ascii="Inconsolata" w:hAnsi="Inconsolata"/>
+          <w:b/>
+          <w:sz w:val="24"/>
+        </w:rPr>
+      </w:pPr>
+      <w:r>
+        <w:rPr>
+          <w:rFonts w:ascii="Inconsolata" w:hAnsi="Inconsolata"/>
+          <w:noProof/>
+          <w:color w:val="3333FF"/>
+        </w:rPr>
+        <mc:AlternateContent>
+          <mc:Choice Requires="wps">
+            <w:drawing>
+              <wp:anchor distT="0" distB="0" distL="114300" distR="114300" simplePos="0" relativeHeight="251687936" behindDoc="0" locked="0" layoutInCell="1" allowOverlap="1" wp14:anchorId="27EE4D92" wp14:editId="7C22977A">
+                <wp:simplePos x="0" y="0"/>
+                <wp:positionH relativeFrom="column">
+                  <wp:posOffset>0</wp:posOffset>
+                </wp:positionH>
+                <wp:positionV relativeFrom="paragraph">
+                  <wp:posOffset>83820</wp:posOffset>
+                </wp:positionV>
+                <wp:extent cx="6324600" cy="7620"/>
+                <wp:effectExtent l="0" t="0" r="19050" b="30480"/>
+                <wp:wrapNone/>
+                <wp:docPr id="17" name="Straight Connector 17"/>
+                <wp:cNvGraphicFramePr/>
+                <a:graphic xmlns:a="http://schemas.openxmlformats.org/drawingml/2006/main">
+                  <a:graphicData uri="http://schemas.microsoft.com/office/word/2010/wordprocessingShape">
+                    <wps:wsp>
+                      <wps:cNvCnPr/>
+                      <wps:spPr>
+                        <a:xfrm>
+                          <a:off x="0" y="0"/>
+                          <a:ext cx="6324600" cy="7620"/>
+                        </a:xfrm>
+                        <a:prstGeom prst="line">
+                          <a:avLst/>
+                        </a:prstGeom>
+                        <a:ln w="9525" cap="flat" cmpd="sng" algn="ctr">
+                          <a:solidFill>
+                            <a:schemeClr val="dk1"/>
+                          </a:solidFill>
+                          <a:prstDash val="dash"/>
+                          <a:round/>
+                          <a:headEnd type="none" w="med" len="med"/>
+                          <a:tailEnd type="none" w="med" len="med"/>
+                        </a:ln>
+                      </wps:spPr>
+                      <wps:style>
+                        <a:lnRef idx="0">
+                          <a:scrgbClr r="0" g="0" b="0"/>
+                        </a:lnRef>
+                        <a:fillRef idx="0">
+                          <a:scrgbClr r="0" g="0" b="0"/>
+                        </a:fillRef>
+                        <a:effectRef idx="0">
+                          <a:scrgbClr r="0" g="0" b="0"/>
+                        </a:effectRef>
+                        <a:fontRef idx="minor">
+                          <a:schemeClr val="tx1"/>
+                        </a:fontRef>
+                      </wps:style>
+                      <wps:bodyPr/>
+                    </wps:wsp>
+                  </a:graphicData>
+                </a:graphic>
+                <wp14:sizeRelH relativeFrom="margin">
+                  <wp14:pctWidth>0</wp14:pctWidth>
+                </wp14:sizeRelH>
+                <wp14:sizeRelV relativeFrom="margin">
+                  <wp14:pctHeight>0</wp14:pctHeight>
+                </wp14:sizeRelV>
+              </wp:anchor>
+            </w:drawing>
+          </mc:Choice>
+          <mc:Fallback>
+            <w:pict>
+              <v:line w14:anchorId="799A8852" id="Straight Connector 17" o:spid="_x0000_s1026" style="position:absolute;z-index:251687936;visibility:visible;mso-wrap-style:square;mso-width-percent:0;mso-height-percent:0;mso-wrap-distance-left:9pt;mso-wrap-distance-top:0;mso-wrap-distance-right:9pt;mso-wrap-distance-bottom:0;mso-position-horizontal:absolute;mso-position-horizontal-relative:text;mso-position-vertical:absolute;mso-position-vertical-relative:text;mso-width-percent:0;mso-height-percent:0;mso-width-relative:margin;mso-height-relative:margin" from="0,6.6pt" to="498pt,7.2pt" o:gfxdata="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" strokecolor="black [3200]">
+                <v:stroke dashstyle="dash"/>
+              </v:line>
+            </w:pict>
+          </mc:Fallback>
+        </mc:AlternateContent>
+      </w:r>
+    </w:p>
+    <w:p>
+      <w:pPr>
+        <w:spacing w:line="276" w:lineRule="auto"/>
+        <w:jc w:val="both"/>
+        <w:rPr>
+          <w:rFonts w:ascii="Inconsolata" w:hAnsi="Inconsolata"/>
+          <w:b/>
+          <w:sz w:val="24"/>
+        </w:rPr>
+      </w:pPr>
+      <w:r>
+        <w:rPr>
+          <w:rFonts w:ascii="Inconsolata" w:hAnsi="Inconsolata"/>
+          <w:b/>
+          <w:sz w:val="24"/>
+        </w:rPr>
+        <w:t>Security – OAuth2, JWT, Spring Security</w:t>
+      </w:r>
+    </w:p>
+    <w:p>
+      <w:pPr>
+        <w:spacing w:line="276" w:lineRule="auto"/>
+        <w:jc w:val="both"/>
+        <w:rPr>
+          <w:rFonts w:ascii="Inconsolata" w:hAnsi="Inconsolata"/>
+          <w:b/>
+          <w:sz w:val="24"/>
+        </w:rPr>
+      </w:pPr>
+      <w:r>
+        <w:rPr>
+          <w:rFonts w:ascii="Inconsolata" w:hAnsi="Inconsolata"/>
+          <w:noProof/>
+          <w:color w:val="3333FF"/>
+        </w:rPr>
+        <mc:AlternateContent>
+          <mc:Choice Requires="wps">
+            <w:drawing>
+              <wp:anchor distT="0" distB="0" distL="114300" distR="114300" simplePos="0" relativeHeight="251689984" behindDoc="0" locked="0" layoutInCell="1" allowOverlap="1" wp14:anchorId="27EE4D92" wp14:editId="7C22977A">
+                <wp:simplePos x="0" y="0"/>
+                <wp:positionH relativeFrom="column">
+                  <wp:posOffset>0</wp:posOffset>
+                </wp:positionH>
+                <wp:positionV relativeFrom="paragraph">
+                  <wp:posOffset>68580</wp:posOffset>
+                </wp:positionV>
+                <wp:extent cx="6324600" cy="7620"/>
+                <wp:effectExtent l="0" t="0" r="19050" b="30480"/>
+                <wp:wrapNone/>
+                <wp:docPr id="18" name="Straight Connector 18"/>
+                <wp:cNvGraphicFramePr/>
+                <a:graphic xmlns:a="http://schemas.openxmlformats.org/drawingml/2006/main">
+                  <a:graphicData uri="http://schemas.microsoft.com/office/word/2010/wordprocessingShape">
+                    <wps:wsp>
+                      <wps:cNvCnPr/>
+                      <wps:spPr>
+                        <a:xfrm>
+                          <a:off x="0" y="0"/>
+                          <a:ext cx="6324600" cy="7620"/>
+                        </a:xfrm>
+                        <a:prstGeom prst="line">
+                          <a:avLst/>
+                        </a:prstGeom>
+                        <a:ln w="9525" cap="flat" cmpd="sng" algn="ctr">
+                          <a:solidFill>
+                            <a:schemeClr val="dk1"/>
+                          </a:solidFill>
+                          <a:prstDash val="dash"/>
+                          <a:round/>
+                          <a:headEnd type="none" w="med" len="med"/>
+                          <a:tailEnd type="none" w="med" len="med"/>
+                        </a:ln>
+                      </wps:spPr>
+                      <wps:style>
+                        <a:lnRef idx="0">
+                          <a:scrgbClr r="0" g="0" b="0"/>
+                        </a:lnRef>
+                        <a:fillRef idx="0">
+                          <a:scrgbClr r="0" g="0" b="0"/>
+                        </a:fillRef>
+                        <a:effectRef idx="0">
+                          <a:scrgbClr r="0" g="0" b="0"/>
+                        </a:effectRef>
+                        <a:fontRef idx="minor">
+                          <a:schemeClr val="tx1"/>
+                        </a:fontRef>
+                      </wps:style>
+                      <wps:bodyPr/>
+                    </wps:wsp>
+                  </a:graphicData>
+                </a:graphic>
+                <wp14:sizeRelH relativeFrom="margin">
+                  <wp14:pctWidth>0</wp14:pctWidth>
+                </wp14:sizeRelH>
+                <wp14:sizeRelV relativeFrom="margin">
+                  <wp14:pctHeight>0</wp14:pctHeight>
+                </wp14:sizeRelV>
+              </wp:anchor>
+            </w:drawing>
+          </mc:Choice>
+          <mc:Fallback>
+            <w:pict>
+              <v:line w14:anchorId="744548F8" id="Straight Connector 18" o:spid="_x0000_s1026" style="position:absolute;z-index:251689984;visibility:visible;mso-wrap-style:square;mso-width-percent:0;mso-height-percent:0;mso-wrap-distance-left:9pt;mso-wrap-distance-top:0;mso-wrap-distance-right:9pt;mso-wrap-distance-bottom:0;mso-position-horizontal:absolute;mso-position-horizontal-relative:text;mso-position-vertical:absolute;mso-position-vertical-relative:text;mso-width-percent:0;mso-height-percent:0;mso-width-relative:margin;mso-height-relative:margin" from="0,5.4pt" to="498pt,6pt" o:gfxdata="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" strokecolor="black [3200]">
+                <v:stroke dashstyle="dash"/>
+              </v:line>
+            </w:pict>
+          </mc:Fallback>
+        </mc:AlternateContent>
+      </w:r>
+    </w:p>
+    <w:p>
+      <w:pPr>
+        <w:spacing w:line="276" w:lineRule="auto"/>
+        <w:jc w:val="both"/>
+        <w:rPr>
+          <w:rFonts w:ascii="Inconsolata" w:hAnsi="Inconsolata"/>
+          <w:b/>
+          <w:sz w:val="24"/>
+        </w:rPr>
+      </w:pPr>
+      <w:r>
+        <w:rPr>
+          <w:rFonts w:ascii="Inconsolata" w:hAnsi="Inconsolata"/>
+          <w:b/>
+          <w:sz w:val="24"/>
+        </w:rPr>
+        <w:t xml:space="preserve">AOP – </w:t>
+      </w:r>
+      <w:proofErr w:type="spellStart"/>
+      <w:r>
+        <w:rPr>
+          <w:rFonts w:ascii="Inconsolata" w:hAnsi="Inconsolata"/>
+          <w:b/>
+          <w:sz w:val="24"/>
+        </w:rPr>
+        <w:t>Pointcuts</w:t>
+      </w:r>
+      <w:proofErr w:type="spellEnd"/>
+      <w:r>
+        <w:rPr>
+          <w:rFonts w:ascii="Inconsolata" w:hAnsi="Inconsolata"/>
+          <w:b/>
+          <w:sz w:val="24"/>
+        </w:rPr>
+        <w:t xml:space="preserve">, </w:t>
+      </w:r>
+      <w:proofErr w:type="spellStart"/>
+      <w:r>
+        <w:rPr>
+          <w:rFonts w:ascii="Inconsolata" w:hAnsi="Inconsolata"/>
+          <w:b/>
+          <w:sz w:val="24"/>
+        </w:rPr>
+        <w:t>JointPoint</w:t>
+      </w:r>
+      <w:proofErr w:type="spellEnd"/>
+      <w:r>
+        <w:rPr>
+          <w:rFonts w:ascii="Inconsolata" w:hAnsi="Inconsolata"/>
+          <w:b/>
+          <w:sz w:val="24"/>
+        </w:rPr>
+        <w:t>, Advice</w:t>
+      </w:r>
+    </w:p>
+    <w:p>
+      <w:pPr>
+        <w:spacing w:line="276" w:lineRule="auto"/>
+        <w:jc w:val="both"/>
+        <w:rPr>
+          <w:rFonts w:ascii="Inconsolata" w:hAnsi="Inconsolata"/>
+          <w:b/>
+          <w:sz w:val="24"/>
+        </w:rPr>
+      </w:pPr>
+      <w:r>
+        <w:rPr>
+          <w:rFonts w:ascii="Inconsolata" w:hAnsi="Inconsolata"/>
+          <w:noProof/>
+          <w:color w:val="3333FF"/>
+        </w:rPr>
+        <mc:AlternateContent>
+          <mc:Choice Requires="wps">
+            <w:drawing>
+              <wp:anchor distT="0" distB="0" distL="114300" distR="114300" simplePos="0" relativeHeight="251692032" behindDoc="0" locked="0" layoutInCell="1" allowOverlap="1" wp14:anchorId="27EE4D92" wp14:editId="7C22977A">
+                <wp:simplePos x="0" y="0"/>
+                <wp:positionH relativeFrom="column">
+                  <wp:posOffset>0</wp:posOffset>
+                </wp:positionH>
+                <wp:positionV relativeFrom="paragraph">
+                  <wp:posOffset>91440</wp:posOffset>
+                </wp:positionV>
+                <wp:extent cx="6324600" cy="7620"/>
+                <wp:effectExtent l="0" t="0" r="19050" b="30480"/>
+                <wp:wrapNone/>
+                <wp:docPr id="19" name="Straight Connector 19"/>
+                <wp:cNvGraphicFramePr/>
+                <a:graphic xmlns:a="http://schemas.openxmlformats.org/drawingml/2006/main">
+                  <a:graphicData uri="http://schemas.microsoft.com/office/word/2010/wordprocessingShape">
+                    <wps:wsp>
+                      <wps:cNvCnPr/>
+                      <wps:spPr>
+                        <a:xfrm>
+                          <a:off x="0" y="0"/>
+                          <a:ext cx="6324600" cy="7620"/>
+                        </a:xfrm>
+                        <a:prstGeom prst="line">
+                          <a:avLst/>
+                        </a:prstGeom>
+                        <a:ln w="9525" cap="flat" cmpd="sng" algn="ctr">
+                          <a:solidFill>
+                            <a:schemeClr val="dk1"/>
+                          </a:solidFill>
+                          <a:prstDash val="dash"/>
+                          <a:round/>
+                          <a:headEnd type="none" w="med" len="med"/>
+                          <a:tailEnd type="none" w="med" len="med"/>
+                        </a:ln>
+                      </wps:spPr>
+                      <wps:style>
+                        <a:lnRef idx="0">
+                          <a:scrgbClr r="0" g="0" b="0"/>
+                        </a:lnRef>
+                        <a:fillRef idx="0">
+                          <a:scrgbClr r="0" g="0" b="0"/>
+                        </a:fillRef>
+                        <a:effectRef idx="0">
+                          <a:scrgbClr r="0" g="0" b="0"/>
+                        </a:effectRef>
+                        <a:fontRef idx="minor">
+                          <a:schemeClr val="tx1"/>
+                        </a:fontRef>
+                      </wps:style>
+                      <wps:bodyPr/>
+                    </wps:wsp>
+                  </a:graphicData>
+                </a:graphic>
+                <wp14:sizeRelH relativeFrom="margin">
+                  <wp14:pctWidth>0</wp14:pctWidth>
+                </wp14:sizeRelH>
+                <wp14:sizeRelV relativeFrom="margin">
+                  <wp14:pctHeight>0</wp14:pctHeight>
+                </wp14:sizeRelV>
+              </wp:anchor>
+            </w:drawing>
+          </mc:Choice>
+          <mc:Fallback>
+            <w:pict>
+              <v:line w14:anchorId="718D675E" id="Straight Connector 19" o:spid="_x0000_s1026" style="position:absolute;z-index:251692032;visibility:visible;mso-wrap-style:square;mso-width-percent:0;mso-height-percent:0;mso-wrap-distance-left:9pt;mso-wrap-distance-top:0;mso-wrap-distance-right:9pt;mso-wrap-distance-bottom:0;mso-position-horizontal:absolute;mso-position-horizontal-relative:text;mso-position-vertical:absolute;mso-position-vertical-relative:text;mso-width-percent:0;mso-height-percent:0;mso-width-relative:margin;mso-height-relative:margin" from="0,7.2pt" to="498pt,7.8pt" o:gfxdata="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" strokecolor="black [3200]">
+                <v:stroke dashstyle="dash"/>
+              </v:line>
+            </w:pict>
+          </mc:Fallback>
+        </mc:AlternateContent>
+      </w:r>
+    </w:p>
+    <w:p>
+      <w:pPr>
+        <w:spacing w:line="276" w:lineRule="auto"/>
+        <w:jc w:val="both"/>
+        <w:rPr>
+          <w:rFonts w:ascii="Inconsolata" w:hAnsi="Inconsolata"/>
+          <w:b/>
+          <w:sz w:val="24"/>
+        </w:rPr>
+      </w:pPr>
+      <w:r>
+        <w:rPr>
+          <w:rFonts w:ascii="Inconsolata" w:hAnsi="Inconsolata"/>
+          <w:b/>
+          <w:sz w:val="24"/>
+        </w:rPr>
+        <w:t>Connection Management</w:t>
+      </w:r>
+    </w:p>
+    <w:p>
+      <w:pPr>
+        <w:pStyle w:val="ListParagraph"/>
+        <w:numPr>
+          <w:ilvl w:val="0"/>
+          <w:numId w:val="37"/>
+        </w:numPr>
+        <w:spacing w:line="276" w:lineRule="auto"/>
+        <w:jc w:val="both"/>
+        <w:rPr>
+          <w:rFonts w:ascii="Inconsolata" w:hAnsi="Inconsolata"/>
+        </w:rPr>
+      </w:pPr>
+      <w:r>
+        <w:rPr>
+          <w:rFonts w:ascii="Inconsolata" w:hAnsi="Inconsolata"/>
+        </w:rPr>
+        <w:t xml:space="preserve">Spring Cloud </w:t>
+      </w:r>
+      <w:proofErr w:type="spellStart"/>
+      <w:r>
+        <w:rPr>
+          <w:rFonts w:ascii="Inconsolata" w:hAnsi="Inconsolata"/>
+        </w:rPr>
+        <w:t>Config</w:t>
+      </w:r>
+      <w:proofErr w:type="spellEnd"/>
+    </w:p>
+    <w:p>
+      <w:pPr>
+        <w:pStyle w:val="ListParagraph"/>
+        <w:numPr>
+          <w:ilvl w:val="0"/>
+          <w:numId w:val="37"/>
+        </w:numPr>
+        <w:spacing w:line="276" w:lineRule="auto"/>
+        <w:jc w:val="both"/>
+        <w:rPr>
+          <w:rFonts w:ascii="Inconsolata" w:hAnsi="Inconsolata"/>
+        </w:rPr>
+      </w:pPr>
+      <w:r>
+        <w:rPr>
+          <w:rFonts w:ascii="Inconsolata" w:hAnsi="Inconsolata"/>
+        </w:rPr>
+        <w:t xml:space="preserve">Customizing </w:t>
+      </w:r>
+      <w:proofErr w:type="spellStart"/>
+      <w:r>
+        <w:rPr>
+          <w:rFonts w:ascii="Inconsolata" w:hAnsi="Inconsolata"/>
+        </w:rPr>
+        <w:t>HttpClient</w:t>
+      </w:r>
+      <w:proofErr w:type="spellEnd"/>
+    </w:p>
+    <w:p>
+      <w:pPr>
+        <w:pStyle w:val="ListParagraph"/>
+        <w:numPr>
+          <w:ilvl w:val="0"/>
+          <w:numId w:val="37"/>
+        </w:numPr>
+        <w:spacing w:line="276" w:lineRule="auto"/>
+        <w:jc w:val="both"/>
+        <w:rPr>
+          <w:rFonts w:ascii="Inconsolata" w:hAnsi="Inconsolata"/>
+        </w:rPr>
+      </w:pPr>
+      <w:r>
+        <w:rPr>
+          <w:rFonts w:ascii="Inconsolata" w:hAnsi="Inconsolata"/>
+        </w:rPr>
+        <w:t xml:space="preserve">SOAP </w:t>
+      </w:r>
+      <w:proofErr w:type="spellStart"/>
+      <w:r>
+        <w:rPr>
+          <w:rFonts w:ascii="Inconsolata" w:hAnsi="Inconsolata"/>
+        </w:rPr>
+        <w:t>Configurations</w:t>
+      </w:r>
+      <w:proofErr w:type="spellEnd"/>
+    </w:p>
+    <w:p>
+      <w:pPr>
+        <w:pStyle w:val="ListParagraph"/>
+        <w:numPr>
+          <w:ilvl w:val="0"/>
+          <w:numId w:val="37"/>
+        </w:numPr>
+        <w:spacing w:line="276" w:lineRule="auto"/>
+        <w:jc w:val="both"/>
+        <w:rPr>
+          <w:rFonts w:ascii="Inconsolata" w:hAnsi="Inconsolata"/>
+        </w:rPr>
+      </w:pPr>
+      <w:proofErr w:type="spellStart"/>
+      <w:r>
+        <w:rPr>
+          <w:rFonts w:ascii="Inconsolata" w:hAnsi="Inconsolata"/>
+        </w:rPr>
+        <w:t>Hikaari</w:t>
+      </w:r>
+      <w:proofErr w:type="spellEnd"/>
+      <w:r>
+        <w:rPr>
+          <w:rFonts w:ascii="Inconsolata" w:hAnsi="Inconsolata"/>
+        </w:rPr>
+        <w:t xml:space="preserve"> Connection Pooling</w:t>
+      </w:r>
+    </w:p>
+    <w:p>
+      <w:pPr>
+        <w:spacing w:line="276" w:lineRule="auto"/>
+        <w:jc w:val="both"/>
+        <w:rPr>
+          <w:rFonts w:ascii="Inconsolata" w:hAnsi="Inconsolata"/>
+        </w:rPr>
+      </w:pPr>
+      <w:r>
+        <w:rPr>
+          <w:rFonts w:ascii="Inconsolata" w:hAnsi="Inconsolata"/>
+          <w:noProof/>
+          <w:color w:val="3333FF"/>
+        </w:rPr>
+        <w:lastRenderedPageBreak/>
+        <mc:AlternateContent>
+          <mc:Choice Requires="wps">
+            <w:drawing>
+              <wp:anchor distT="0" distB="0" distL="114300" distR="114300" simplePos="0" relativeHeight="251694080" behindDoc="0" locked="0" layoutInCell="1" allowOverlap="1" wp14:anchorId="27EE4D92" wp14:editId="7C22977A">
+                <wp:simplePos x="0" y="0"/>
+                <wp:positionH relativeFrom="column">
+                  <wp:posOffset>0</wp:posOffset>
+                </wp:positionH>
+                <wp:positionV relativeFrom="paragraph">
+                  <wp:posOffset>83820</wp:posOffset>
+                </wp:positionV>
+                <wp:extent cx="6324600" cy="7620"/>
+                <wp:effectExtent l="0" t="0" r="19050" b="30480"/>
+                <wp:wrapNone/>
+                <wp:docPr id="20" name="Straight Connector 20"/>
+                <wp:cNvGraphicFramePr/>
+                <a:graphic xmlns:a="http://schemas.openxmlformats.org/drawingml/2006/main">
+                  <a:graphicData uri="http://schemas.microsoft.com/office/word/2010/wordprocessingShape">
+                    <wps:wsp>
+                      <wps:cNvCnPr/>
+                      <wps:spPr>
+                        <a:xfrm>
+                          <a:off x="0" y="0"/>
+                          <a:ext cx="6324600" cy="7620"/>
+                        </a:xfrm>
+                        <a:prstGeom prst="line">
+                          <a:avLst/>
+                        </a:prstGeom>
+                        <a:ln w="9525" cap="flat" cmpd="sng" algn="ctr">
+                          <a:solidFill>
+                            <a:schemeClr val="dk1"/>
+                          </a:solidFill>
+                          <a:prstDash val="dash"/>
+                          <a:round/>
+                          <a:headEnd type="none" w="med" len="med"/>
+                          <a:tailEnd type="none" w="med" len="med"/>
+                        </a:ln>
+                      </wps:spPr>
+                      <wps:style>
+                        <a:lnRef idx="0">
+                          <a:scrgbClr r="0" g="0" b="0"/>
+                        </a:lnRef>
+                        <a:fillRef idx="0">
+                          <a:scrgbClr r="0" g="0" b="0"/>
+                        </a:fillRef>
+                        <a:effectRef idx="0">
+                          <a:scrgbClr r="0" g="0" b="0"/>
+                        </a:effectRef>
+                        <a:fontRef idx="minor">
+                          <a:schemeClr val="tx1"/>
+                        </a:fontRef>
+                      </wps:style>
+                      <wps:bodyPr/>
+                    </wps:wsp>
+                  </a:graphicData>
+                </a:graphic>
+                <wp14:sizeRelH relativeFrom="margin">
+                  <wp14:pctWidth>0</wp14:pctWidth>
+                </wp14:sizeRelH>
+                <wp14:sizeRelV relativeFrom="margin">
+                  <wp14:pctHeight>0</wp14:pctHeight>
+                </wp14:sizeRelV>
+              </wp:anchor>
+            </w:drawing>
+          </mc:Choice>
+          <mc:Fallback>
+            <w:pict>
+              <v:line w14:anchorId="2A846B33" id="Straight Connector 20" o:spid="_x0000_s1026" style="position:absolute;z-index:251694080;visibility:visible;mso-wrap-style:square;mso-width-percent:0;mso-height-percent:0;mso-wrap-distance-left:9pt;mso-wrap-distance-top:0;mso-wrap-distance-right:9pt;mso-wrap-distance-bottom:0;mso-position-horizontal:absolute;mso-position-horizontal-relative:text;mso-position-vertical:absolute;mso-position-vertical-relative:text;mso-width-percent:0;mso-height-percent:0;mso-width-relative:margin;mso-height-relative:margin" from="0,6.6pt" to="498pt,7.2pt" o:gfxdata="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" strokecolor="black [3200]">
+                <v:stroke dashstyle="dash"/>
+              </v:line>
+            </w:pict>
+          </mc:Fallback>
+        </mc:AlternateContent>
+      </w:r>
+    </w:p>
+    <w:p>
+      <w:pPr>
+        <w:spacing w:line="276" w:lineRule="auto"/>
+        <w:jc w:val="both"/>
+        <w:rPr>
+          <w:rFonts w:ascii="Inconsolata" w:hAnsi="Inconsolata"/>
+        </w:rPr>
+      </w:pPr>
+      <w:r>
+        <w:rPr>
+          <w:rFonts w:ascii="Inconsolata" w:hAnsi="Inconsolata"/>
+        </w:rPr>
+        <w:t>Design Patterns</w:t>
+      </w:r>
+      <w:r>
+        <w:rPr>
+          <w:rFonts w:ascii="Inconsolata" w:hAnsi="Inconsolata"/>
+        </w:rPr>
+        <w:t xml:space="preserve"> - </w:t>
+      </w:r>
+      <w:hyperlink r:id="rId26" w:history="1">
+        <w:proofErr w:type="spellStart"/>
+        <w:r>
+          <w:rPr>
+            <w:rStyle w:val="Hyperlink"/>
+            <w:rFonts w:ascii="Inconsolata" w:hAnsi="Inconsolata"/>
+          </w:rPr>
+          <w:t>oop</w:t>
+        </w:r>
+        <w:proofErr w:type="spellEnd"/>
+        <w:r>
+          <w:rPr>
+            <w:rStyle w:val="Hyperlink"/>
+            <w:rFonts w:ascii="Inconsolata" w:hAnsi="Inconsolata"/>
+          </w:rPr>
+          <w:t xml:space="preserve"> - Examples of </w:t>
+        </w:r>
+        <w:proofErr w:type="spellStart"/>
+        <w:r>
+          <w:rPr>
+            <w:rStyle w:val="Hyperlink"/>
+            <w:rFonts w:ascii="Inconsolata" w:hAnsi="Inconsolata"/>
+          </w:rPr>
+          <w:t>GoF</w:t>
+        </w:r>
+        <w:proofErr w:type="spellEnd"/>
+        <w:r>
+          <w:rPr>
+            <w:rStyle w:val="Hyperlink"/>
+            <w:rFonts w:ascii="Inconsolata" w:hAnsi="Inconsolata"/>
+          </w:rPr>
+          <w:t xml:space="preserve"> Design Patterns in Java's core libraries - Stack Overflow</w:t>
+        </w:r>
+      </w:hyperlink>
+    </w:p>
+    <w:p>
+      <w:pPr>
+        <w:spacing w:line="276" w:lineRule="auto"/>
+        <w:jc w:val="both"/>
+        <w:rPr>
+          <w:rFonts w:ascii="Inconsolata" w:hAnsi="Inconsolata"/>
+        </w:rPr>
+      </w:pPr>
+      <w:r>
+        <w:rPr>
+          <w:rFonts w:ascii="Inconsolata" w:hAnsi="Inconsolata"/>
+          <w:noProof/>
+          <w:color w:val="3333FF"/>
+        </w:rPr>
+        <mc:AlternateContent>
+          <mc:Choice Requires="wps">
+            <w:drawing>
+              <wp:anchor distT="0" distB="0" distL="114300" distR="114300" simplePos="0" relativeHeight="251696128" behindDoc="0" locked="0" layoutInCell="1" allowOverlap="1" wp14:anchorId="27EE4D92" wp14:editId="7C22977A">
+                <wp:simplePos x="0" y="0"/>
+                <wp:positionH relativeFrom="column">
+                  <wp:posOffset>0</wp:posOffset>
+                </wp:positionH>
+                <wp:positionV relativeFrom="paragraph">
+                  <wp:posOffset>52705</wp:posOffset>
+                </wp:positionV>
+                <wp:extent cx="6324600" cy="7620"/>
+                <wp:effectExtent l="0" t="0" r="19050" b="30480"/>
+                <wp:wrapNone/>
+                <wp:docPr id="21" name="Straight Connector 21"/>
+                <wp:cNvGraphicFramePr/>
+                <a:graphic xmlns:a="http://schemas.openxmlformats.org/drawingml/2006/main">
+                  <a:graphicData uri="http://schemas.microsoft.com/office/word/2010/wordprocessingShape">
+                    <wps:wsp>
+                      <wps:cNvCnPr/>
+                      <wps:spPr>
+                        <a:xfrm>
+                          <a:off x="0" y="0"/>
+                          <a:ext cx="6324600" cy="7620"/>
+                        </a:xfrm>
+                        <a:prstGeom prst="line">
+                          <a:avLst/>
+                        </a:prstGeom>
+                        <a:ln w="9525" cap="flat" cmpd="sng" algn="ctr">
+                          <a:solidFill>
+                            <a:schemeClr val="dk1"/>
+                          </a:solidFill>
+                          <a:prstDash val="dash"/>
+                          <a:round/>
+                          <a:headEnd type="none" w="med" len="med"/>
+                          <a:tailEnd type="none" w="med" len="med"/>
+                        </a:ln>
+                      </wps:spPr>
+                      <wps:style>
+                        <a:lnRef idx="0">
+                          <a:scrgbClr r="0" g="0" b="0"/>
+                        </a:lnRef>
+                        <a:fillRef idx="0">
+                          <a:scrgbClr r="0" g="0" b="0"/>
+                        </a:fillRef>
+                        <a:effectRef idx="0">
+                          <a:scrgbClr r="0" g="0" b="0"/>
+                        </a:effectRef>
+                        <a:fontRef idx="minor">
+                          <a:schemeClr val="tx1"/>
+                        </a:fontRef>
+                      </wps:style>
+                      <wps:bodyPr/>
+                    </wps:wsp>
+                  </a:graphicData>
+                </a:graphic>
+                <wp14:sizeRelH relativeFrom="margin">
+                  <wp14:pctWidth>0</wp14:pctWidth>
+                </wp14:sizeRelH>
+                <wp14:sizeRelV relativeFrom="margin">
+                  <wp14:pctHeight>0</wp14:pctHeight>
+                </wp14:sizeRelV>
+              </wp:anchor>
+            </w:drawing>
+          </mc:Choice>
+          <mc:Fallback>
+            <w:pict>
+              <v:line w14:anchorId="08C23107" id="Straight Connector 21" o:spid="_x0000_s1026" style="position:absolute;z-index:251696128;visibility:visible;mso-wrap-style:square;mso-width-percent:0;mso-height-percent:0;mso-wrap-distance-left:9pt;mso-wrap-distance-top:0;mso-wrap-distance-right:9pt;mso-wrap-distance-bottom:0;mso-position-horizontal:absolute;mso-position-horizontal-relative:text;mso-position-vertical:absolute;mso-position-vertical-relative:text;mso-width-percent:0;mso-height-percent:0;mso-width-relative:margin;mso-height-relative:margin" from="0,4.15pt" to="498pt,4.75pt" o:gfxdata="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" strokecolor="black [3200]">
+                <v:stroke dashstyle="dash"/>
+              </v:line>
+            </w:pict>
+          </mc:Fallback>
+        </mc:AlternateContent>
+      </w:r>
+    </w:p>
+    <w:p>
+      <w:pPr>
+        <w:spacing w:line="276" w:lineRule="auto"/>
+        <w:jc w:val="both"/>
+        <w:rPr>
+          <w:rFonts w:ascii="Inconsolata" w:hAnsi="Inconsolata"/>
+        </w:rPr>
+      </w:pPr>
+      <w:r>
+        <w:rPr>
+          <w:rFonts w:ascii="Inconsolata" w:hAnsi="Inconsolata"/>
+        </w:rPr>
+        <w:t xml:space="preserve">Logging – log4j2, Slf4j, </w:t>
+      </w:r>
+      <w:proofErr w:type="spellStart"/>
+      <w:r>
+        <w:rPr>
+          <w:rFonts w:ascii="Inconsolata" w:hAnsi="Inconsolata"/>
+        </w:rPr>
+        <w:t>Splunk</w:t>
+      </w:r>
+      <w:proofErr w:type="spellEnd"/>
+      <w:r>
+        <w:rPr>
+          <w:rFonts w:ascii="Inconsolata" w:hAnsi="Inconsolata"/>
+        </w:rPr>
+        <w:t xml:space="preserve">, </w:t>
+      </w:r>
+      <w:proofErr w:type="spellStart"/>
+      <w:r>
+        <w:rPr>
+          <w:rFonts w:ascii="Inconsolata" w:hAnsi="Inconsolata"/>
+        </w:rPr>
+        <w:t>Kibana</w:t>
+      </w:r>
+      <w:proofErr w:type="spellEnd"/>
+    </w:p>
+    <w:p>
+      <w:pPr>
+        <w:spacing w:line="276" w:lineRule="auto"/>
+        <w:jc w:val="both"/>
+        <w:rPr>
+          <w:rFonts w:ascii="Inconsolata" w:hAnsi="Inconsolata"/>
+        </w:rPr>
+      </w:pPr>
+      <w:r>
+        <w:rPr>
+          <w:rFonts w:ascii="Inconsolata" w:hAnsi="Inconsolata"/>
+          <w:noProof/>
+          <w:color w:val="3333FF"/>
+        </w:rPr>
+        <mc:AlternateContent>
+          <mc:Choice Requires="wps">
+            <w:drawing>
+              <wp:anchor distT="0" distB="0" distL="114300" distR="114300" simplePos="0" relativeHeight="251698176" behindDoc="0" locked="0" layoutInCell="1" allowOverlap="1" wp14:anchorId="27EE4D92" wp14:editId="7C22977A">
+                <wp:simplePos x="0" y="0"/>
+                <wp:positionH relativeFrom="column">
+                  <wp:posOffset>0</wp:posOffset>
+                </wp:positionH>
+                <wp:positionV relativeFrom="paragraph">
+                  <wp:posOffset>98425</wp:posOffset>
+                </wp:positionV>
+                <wp:extent cx="6324600" cy="7620"/>
+                <wp:effectExtent l="0" t="0" r="19050" b="30480"/>
+                <wp:wrapNone/>
+                <wp:docPr id="22" name="Straight Connector 22"/>
+                <wp:cNvGraphicFramePr/>
+                <a:graphic xmlns:a="http://schemas.openxmlformats.org/drawingml/2006/main">
+                  <a:graphicData uri="http://schemas.microsoft.com/office/word/2010/wordprocessingShape">
+                    <wps:wsp>
+                      <wps:cNvCnPr/>
+                      <wps:spPr>
+                        <a:xfrm>
+                          <a:off x="0" y="0"/>
+                          <a:ext cx="6324600" cy="7620"/>
+                        </a:xfrm>
+                        <a:prstGeom prst="line">
+                          <a:avLst/>
+                        </a:prstGeom>
+                        <a:ln w="9525" cap="flat" cmpd="sng" algn="ctr">
+                          <a:solidFill>
+                            <a:schemeClr val="dk1"/>
+                          </a:solidFill>
+                          <a:prstDash val="dash"/>
+                          <a:round/>
+                          <a:headEnd type="none" w="med" len="med"/>
+                          <a:tailEnd type="none" w="med" len="med"/>
+                        </a:ln>
+                      </wps:spPr>
+                      <wps:style>
+                        <a:lnRef idx="0">
+                          <a:scrgbClr r="0" g="0" b="0"/>
+                        </a:lnRef>
+                        <a:fillRef idx="0">
+                          <a:scrgbClr r="0" g="0" b="0"/>
+                        </a:fillRef>
+                        <a:effectRef idx="0">
+                          <a:scrgbClr r="0" g="0" b="0"/>
+                        </a:effectRef>
+                        <a:fontRef idx="minor">
+                          <a:schemeClr val="tx1"/>
+                        </a:fontRef>
+                      </wps:style>
+                      <wps:bodyPr/>
+                    </wps:wsp>
+                  </a:graphicData>
+                </a:graphic>
+                <wp14:sizeRelH relativeFrom="margin">
+                  <wp14:pctWidth>0</wp14:pctWidth>
+                </wp14:sizeRelH>
+                <wp14:sizeRelV relativeFrom="margin">
+                  <wp14:pctHeight>0</wp14:pctHeight>
+                </wp14:sizeRelV>
+              </wp:anchor>
+            </w:drawing>
+          </mc:Choice>
+          <mc:Fallback>
+            <w:pict>
+              <v:line w14:anchorId="0DFB6982" id="Straight Connector 22" o:spid="_x0000_s1026" style="position:absolute;z-index:251698176;visibility:visible;mso-wrap-style:square;mso-width-percent:0;mso-height-percent:0;mso-wrap-distance-left:9pt;mso-wrap-distance-top:0;mso-wrap-distance-right:9pt;mso-wrap-distance-bottom:0;mso-position-horizontal:absolute;mso-position-horizontal-relative:text;mso-position-vertical:absolute;mso-position-vertical-relative:text;mso-width-percent:0;mso-height-percent:0;mso-width-relative:margin;mso-height-relative:margin" from="0,7.75pt" to="498pt,8.35pt" o:gfxdata="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" strokecolor="black [3200]">
+                <v:stroke dashstyle="dash"/>
+              </v:line>
+            </w:pict>
+          </mc:Fallback>
+        </mc:AlternateContent>
+      </w:r>
+    </w:p>
+    <w:p>
+      <w:pPr>
+        <w:rPr>
+          <w:rFonts w:ascii="Inconsolata" w:hAnsi="Inconsolata"/>
+        </w:rPr>
+      </w:pPr>
+    </w:p>
+    <w:p>
+      <w:pPr>
+        <w:rPr>
+          <w:rFonts w:ascii="Inconsolata" w:hAnsi="Inconsolata"/>
+        </w:rPr>
+      </w:pPr>
+    </w:p>
+    <w:p>
+      <w:pPr>
+        <w:rPr>
+          <w:rFonts w:ascii="Inconsolata" w:hAnsi="Inconsolata"/>
+        </w:rPr>
+      </w:pPr>
+      <w:r>
+        <w:rPr>
+          <w:rFonts w:ascii="Inconsolata" w:hAnsi="Inconsolata"/>
+          <w:b/>
+          <w:u w:val="single"/>
+        </w:rPr>
+        <w:t>Resources</w:t>
+      </w:r>
+      <w:r>
+        <w:rPr>
+          <w:rFonts w:ascii="Inconsolata" w:hAnsi="Inconsolata"/>
+        </w:rPr>
+        <w:t>:</w:t>
+      </w:r>
+    </w:p>
+    <w:p>
+      <w:pPr>
+        <w:pStyle w:val="ListParagraph"/>
+        <w:numPr>
+          <w:ilvl w:val="0"/>
+          <w:numId w:val="38"/>
+        </w:numPr>
+        <w:rPr>
+          <w:rFonts w:ascii="Inconsolata" w:hAnsi="Inconsolata"/>
+        </w:rPr>
+      </w:pPr>
+      <w:hyperlink r:id="rId27" w:history="1">
+        <w:r>
+          <w:rPr>
+            <w:rStyle w:val="Hyperlink"/>
+            <w:rFonts w:ascii="Inconsolata" w:hAnsi="Inconsolata"/>
+          </w:rPr>
+          <w:t>https://www.marcobehler.com/guides</w:t>
+        </w:r>
+      </w:hyperlink>
+    </w:p>
+    <w:p>
+      <w:pPr>
+        <w:pStyle w:val="ListParagraph"/>
+        <w:numPr>
+          <w:ilvl w:val="0"/>
+          <w:numId w:val="38"/>
+        </w:numPr>
+        <w:rPr>
+          <w:rFonts w:ascii="Inconsolata" w:hAnsi="Inconsolata"/>
+        </w:rPr>
+      </w:pPr>
+      <w:hyperlink r:id="rId28" w:history="1">
+        <w:r>
+          <w:rPr>
+            <w:rStyle w:val="Hyperlink"/>
+            <w:rFonts w:ascii="Inconsolata" w:hAnsi="Inconsolata"/>
+          </w:rPr>
+          <w:t>https://javarevisited.blogspot.com/2015/10/133-java-interview-questions-answers-from-last-5-years.html</w:t>
+        </w:r>
+      </w:hyperlink>
+    </w:p>
+    <w:p>
+      <w:pPr>
+        <w:pStyle w:val="ListParagraph"/>
+        <w:numPr>
+          <w:ilvl w:val="0"/>
+          <w:numId w:val="38"/>
+        </w:numPr>
+        <w:rPr>
+          <w:rFonts w:ascii="Inconsolata" w:hAnsi="Inconsolata"/>
+        </w:rPr>
+      </w:pPr>
+      <w:hyperlink r:id="rId29" w:history="1">
+        <w:r>
+          <w:rPr>
+            <w:rStyle w:val="Hyperlink"/>
+            <w:rFonts w:ascii="Inconsolata" w:hAnsi="Inconsolata"/>
+          </w:rPr>
+          <w:t>https://www.sivalabs.in/2020/09/all-the-resources-you-ever-need-as-a-java-spring-application-developer/</w:t>
+        </w:r>
+      </w:hyperlink>
+    </w:p>
+    <w:p>
+      <w:pPr>
+        <w:pStyle w:val="ListParagraph"/>
+        <w:numPr>
+          <w:ilvl w:val="0"/>
+          <w:numId w:val="38"/>
+        </w:numPr>
+        <w:rPr>
+          <w:rFonts w:ascii="Inconsolata" w:hAnsi="Inconsolata"/>
+        </w:rPr>
+      </w:pPr>
+      <w:hyperlink r:id="rId30" w:history="1">
+        <w:r>
+          <w:rPr>
+            <w:rStyle w:val="Hyperlink"/>
+            <w:rFonts w:ascii="Inconsolata" w:hAnsi="Inconsolata"/>
+          </w:rPr>
+          <w:t>https://www.javaguides.net/p/spring-mvc-tutorial.html</w:t>
+        </w:r>
+      </w:hyperlink>
+    </w:p>
+    <w:p>
+      <w:pPr>
+        <w:pStyle w:val="ListParagraph"/>
+        <w:numPr>
+          <w:ilvl w:val="0"/>
+          <w:numId w:val="38"/>
+        </w:numPr>
+        <w:rPr>
+          <w:rFonts w:ascii="Inconsolata" w:hAnsi="Inconsolata"/>
+        </w:rPr>
+      </w:pPr>
+      <w:hyperlink r:id="rId31" w:history="1">
+        <w:r>
+          <w:rPr>
+            <w:rStyle w:val="Hyperlink"/>
+            <w:rFonts w:ascii="Inconsolata" w:hAnsi="Inconsolata"/>
+          </w:rPr>
+          <w:t xml:space="preserve">Top 50 Java 8 Interview Questions &amp; Answers 2021 - </w:t>
+        </w:r>
+        <w:proofErr w:type="spellStart"/>
+        <w:r>
+          <w:rPr>
+            <w:rStyle w:val="Hyperlink"/>
+            <w:rFonts w:ascii="Inconsolata" w:hAnsi="Inconsolata"/>
+          </w:rPr>
+          <w:t>Intellipaat</w:t>
+        </w:r>
+        <w:proofErr w:type="spellEnd"/>
+      </w:hyperlink>
+    </w:p>
+    <w:p>
+      <w:pPr>
+        <w:pStyle w:val="ListParagraph"/>
+        <w:numPr>
+          <w:ilvl w:val="0"/>
+          <w:numId w:val="38"/>
+        </w:numPr>
         <w:rPr>
           <w:rFonts w:ascii="Inconsolata" w:hAnsi="Inconsolata"/>
         </w:rPr>
@@ -5423,6 +7538,15 @@
         </w:rPr>
         <w:br w:type="page"/>
       </w:r>
+    </w:p>
+    <w:p>
+      <w:pPr>
+        <w:spacing w:line="276" w:lineRule="auto"/>
+        <w:jc w:val="both"/>
+        <w:rPr>
+          <w:rFonts w:ascii="Inconsolata" w:hAnsi="Inconsolata"/>
+        </w:rPr>
+      </w:pPr>
     </w:p>
     <w:p>
       <w:pPr>
@@ -5455,7 +7579,7 @@
                     </pic:cNvPicPr>
                   </pic:nvPicPr>
                   <pic:blipFill>
-                    <a:blip r:embed="rId24">
+                    <a:blip r:embed="rId32">
                       <a:extLst>
                         <a:ext uri="{28A0092B-C50C-407E-A947-70E740481C1C}">
                           <a14:useLocalDpi xmlns:a14="http://schemas.microsoft.com/office/drawing/2010/main" val="0"/>
@@ -6065,6 +8189,95 @@
     </w:lvl>
   </w:abstractNum>
   <w:abstractNum w:abstractNumId="5" w15:restartNumberingAfterBreak="0">
+    <w:nsid w:val="0B586BDF"/>
+    <w:multiLevelType w:val="hybridMultilevel"/>
+    <w:tmpl w:val="4260B076"/>
+    <w:lvl w:ilvl="0" w:tplc="0409000F">
+      <w:start w:val="1"/>
+      <w:numFmt w:val="decimal"/>
+      <w:lvlText w:val="%1."/>
+      <w:lvlJc w:val="left"/>
+      <w:pPr>
+        <w:ind w:left="360" w:hanging="360"/>
+      </w:pPr>
+    </w:lvl>
+    <w:lvl w:ilvl="1" w:tplc="04090001">
+      <w:start w:val="1"/>
+      <w:numFmt w:val="bullet"/>
+      <w:lvlText w:val=""/>
+      <w:lvlJc w:val="left"/>
+      <w:pPr>
+        <w:ind w:left="1080" w:hanging="360"/>
+      </w:pPr>
+      <w:rPr>
+        <w:rFonts w:ascii="Symbol" w:hAnsi="Symbol" w:hint="default"/>
+      </w:rPr>
+    </w:lvl>
+    <w:lvl w:ilvl="2" w:tplc="0409001B" w:tentative="1">
+      <w:start w:val="1"/>
+      <w:numFmt w:val="lowerRoman"/>
+      <w:lvlText w:val="%3."/>
+      <w:lvlJc w:val="right"/>
+      <w:pPr>
+        <w:ind w:left="1800" w:hanging="180"/>
+      </w:pPr>
+    </w:lvl>
+    <w:lvl w:ilvl="3" w:tplc="0409000F" w:tentative="1">
+      <w:start w:val="1"/>
+      <w:numFmt w:val="decimal"/>
+      <w:lvlText w:val="%4."/>
+      <w:lvlJc w:val="left"/>
+      <w:pPr>
+        <w:ind w:left="2520" w:hanging="360"/>
+      </w:pPr>
+    </w:lvl>
+    <w:lvl w:ilvl="4" w:tplc="04090019" w:tentative="1">
+      <w:start w:val="1"/>
+      <w:numFmt w:val="lowerLetter"/>
+      <w:lvlText w:val="%5."/>
+      <w:lvlJc w:val="left"/>
+      <w:pPr>
+        <w:ind w:left="3240" w:hanging="360"/>
+      </w:pPr>
+    </w:lvl>
+    <w:lvl w:ilvl="5" w:tplc="0409001B" w:tentative="1">
+      <w:start w:val="1"/>
+      <w:numFmt w:val="lowerRoman"/>
+      <w:lvlText w:val="%6."/>
+      <w:lvlJc w:val="right"/>
+      <w:pPr>
+        <w:ind w:left="3960" w:hanging="180"/>
+      </w:pPr>
+    </w:lvl>
+    <w:lvl w:ilvl="6" w:tplc="0409000F" w:tentative="1">
+      <w:start w:val="1"/>
+      <w:numFmt w:val="decimal"/>
+      <w:lvlText w:val="%7."/>
+      <w:lvlJc w:val="left"/>
+      <w:pPr>
+        <w:ind w:left="4680" w:hanging="360"/>
+      </w:pPr>
+    </w:lvl>
+    <w:lvl w:ilvl="7" w:tplc="04090019" w:tentative="1">
+      <w:start w:val="1"/>
+      <w:numFmt w:val="lowerLetter"/>
+      <w:lvlText w:val="%8."/>
+      <w:lvlJc w:val="left"/>
+      <w:pPr>
+        <w:ind w:left="5400" w:hanging="360"/>
+      </w:pPr>
+    </w:lvl>
+    <w:lvl w:ilvl="8" w:tplc="0409001B" w:tentative="1">
+      <w:start w:val="1"/>
+      <w:numFmt w:val="lowerRoman"/>
+      <w:lvlText w:val="%9."/>
+      <w:lvlJc w:val="right"/>
+      <w:pPr>
+        <w:ind w:left="6120" w:hanging="180"/>
+      </w:pPr>
+    </w:lvl>
+  </w:abstractNum>
+  <w:abstractNum w:abstractNumId="6" w15:restartNumberingAfterBreak="0">
     <w:nsid w:val="0C9B4227"/>
     <w:multiLevelType w:val="multilevel"/>
     <w:tmpl w:val="3AD0A4D4"/>
@@ -6177,7 +8390,7 @@
       </w:pPr>
     </w:lvl>
   </w:abstractNum>
-  <w:abstractNum w:abstractNumId="6" w15:restartNumberingAfterBreak="0">
+  <w:abstractNum w:abstractNumId="7" w15:restartNumberingAfterBreak="0">
     <w:nsid w:val="0CF24607"/>
     <w:multiLevelType w:val="hybridMultilevel"/>
     <w:tmpl w:val="5DB8DB62"/>
@@ -6290,7 +8503,7 @@
       </w:rPr>
     </w:lvl>
   </w:abstractNum>
-  <w:abstractNum w:abstractNumId="7" w15:restartNumberingAfterBreak="0">
+  <w:abstractNum w:abstractNumId="8" w15:restartNumberingAfterBreak="0">
     <w:nsid w:val="106E7524"/>
     <w:multiLevelType w:val="multilevel"/>
     <w:tmpl w:val="0BA8A0A4"/>
@@ -6407,7 +8620,7 @@
       </w:pPr>
     </w:lvl>
   </w:abstractNum>
-  <w:abstractNum w:abstractNumId="8" w15:restartNumberingAfterBreak="0">
+  <w:abstractNum w:abstractNumId="9" w15:restartNumberingAfterBreak="0">
     <w:nsid w:val="12D36700"/>
     <w:multiLevelType w:val="hybridMultilevel"/>
     <w:tmpl w:val="6F0CB066"/>
@@ -6496,7 +8709,7 @@
       </w:pPr>
     </w:lvl>
   </w:abstractNum>
-  <w:abstractNum w:abstractNumId="9" w15:restartNumberingAfterBreak="0">
+  <w:abstractNum w:abstractNumId="10" w15:restartNumberingAfterBreak="0">
     <w:nsid w:val="18F823F7"/>
     <w:multiLevelType w:val="hybridMultilevel"/>
     <w:tmpl w:val="CC92B3EE"/>
@@ -6609,7 +8822,96 @@
       </w:rPr>
     </w:lvl>
   </w:abstractNum>
-  <w:abstractNum w:abstractNumId="10" w15:restartNumberingAfterBreak="0">
+  <w:abstractNum w:abstractNumId="11" w15:restartNumberingAfterBreak="0">
+    <w:nsid w:val="1AEF06BB"/>
+    <w:multiLevelType w:val="hybridMultilevel"/>
+    <w:tmpl w:val="899CB952"/>
+    <w:lvl w:ilvl="0" w:tplc="0409000F">
+      <w:start w:val="1"/>
+      <w:numFmt w:val="decimal"/>
+      <w:lvlText w:val="%1."/>
+      <w:lvlJc w:val="left"/>
+      <w:pPr>
+        <w:ind w:left="360" w:hanging="360"/>
+      </w:pPr>
+    </w:lvl>
+    <w:lvl w:ilvl="1" w:tplc="04090001">
+      <w:start w:val="1"/>
+      <w:numFmt w:val="bullet"/>
+      <w:lvlText w:val=""/>
+      <w:lvlJc w:val="left"/>
+      <w:pPr>
+        <w:ind w:left="1080" w:hanging="360"/>
+      </w:pPr>
+      <w:rPr>
+        <w:rFonts w:ascii="Symbol" w:hAnsi="Symbol" w:hint="default"/>
+      </w:rPr>
+    </w:lvl>
+    <w:lvl w:ilvl="2" w:tplc="0409001B" w:tentative="1">
+      <w:start w:val="1"/>
+      <w:numFmt w:val="lowerRoman"/>
+      <w:lvlText w:val="%3."/>
+      <w:lvlJc w:val="right"/>
+      <w:pPr>
+        <w:ind w:left="1800" w:hanging="180"/>
+      </w:pPr>
+    </w:lvl>
+    <w:lvl w:ilvl="3" w:tplc="0409000F" w:tentative="1">
+      <w:start w:val="1"/>
+      <w:numFmt w:val="decimal"/>
+      <w:lvlText w:val="%4."/>
+      <w:lvlJc w:val="left"/>
+      <w:pPr>
+        <w:ind w:left="2520" w:hanging="360"/>
+      </w:pPr>
+    </w:lvl>
+    <w:lvl w:ilvl="4" w:tplc="04090019" w:tentative="1">
+      <w:start w:val="1"/>
+      <w:numFmt w:val="lowerLetter"/>
+      <w:lvlText w:val="%5."/>
+      <w:lvlJc w:val="left"/>
+      <w:pPr>
+        <w:ind w:left="3240" w:hanging="360"/>
+      </w:pPr>
+    </w:lvl>
+    <w:lvl w:ilvl="5" w:tplc="0409001B" w:tentative="1">
+      <w:start w:val="1"/>
+      <w:numFmt w:val="lowerRoman"/>
+      <w:lvlText w:val="%6."/>
+      <w:lvlJc w:val="right"/>
+      <w:pPr>
+        <w:ind w:left="3960" w:hanging="180"/>
+      </w:pPr>
+    </w:lvl>
+    <w:lvl w:ilvl="6" w:tplc="0409000F" w:tentative="1">
+      <w:start w:val="1"/>
+      <w:numFmt w:val="decimal"/>
+      <w:lvlText w:val="%7."/>
+      <w:lvlJc w:val="left"/>
+      <w:pPr>
+        <w:ind w:left="4680" w:hanging="360"/>
+      </w:pPr>
+    </w:lvl>
+    <w:lvl w:ilvl="7" w:tplc="04090019" w:tentative="1">
+      <w:start w:val="1"/>
+      <w:numFmt w:val="lowerLetter"/>
+      <w:lvlText w:val="%8."/>
+      <w:lvlJc w:val="left"/>
+      <w:pPr>
+        <w:ind w:left="5400" w:hanging="360"/>
+      </w:pPr>
+    </w:lvl>
+    <w:lvl w:ilvl="8" w:tplc="0409001B" w:tentative="1">
+      <w:start w:val="1"/>
+      <w:numFmt w:val="lowerRoman"/>
+      <w:lvlText w:val="%9."/>
+      <w:lvlJc w:val="right"/>
+      <w:pPr>
+        <w:ind w:left="6120" w:hanging="180"/>
+      </w:pPr>
+    </w:lvl>
+  </w:abstractNum>
+  <w:abstractNum w:abstractNumId="12" w15:restartNumberingAfterBreak="0">
     <w:nsid w:val="1DE174AB"/>
     <w:multiLevelType w:val="hybridMultilevel"/>
     <w:tmpl w:val="3A6A60E4"/>
@@ -6722,7 +9024,7 @@
       </w:rPr>
     </w:lvl>
   </w:abstractNum>
-  <w:abstractNum w:abstractNumId="11" w15:restartNumberingAfterBreak="0">
+  <w:abstractNum w:abstractNumId="13" w15:restartNumberingAfterBreak="0">
     <w:nsid w:val="2A646E66"/>
     <w:multiLevelType w:val="multilevel"/>
     <w:tmpl w:val="0BA8A0A4"/>
@@ -6839,7 +9141,7 @@
       </w:pPr>
     </w:lvl>
   </w:abstractNum>
-  <w:abstractNum w:abstractNumId="12" w15:restartNumberingAfterBreak="0">
+  <w:abstractNum w:abstractNumId="14" w15:restartNumberingAfterBreak="0">
     <w:nsid w:val="2B2F7703"/>
     <w:multiLevelType w:val="hybridMultilevel"/>
     <w:tmpl w:val="F0CEBBDC"/>
@@ -6952,7 +9254,7 @@
       </w:rPr>
     </w:lvl>
   </w:abstractNum>
-  <w:abstractNum w:abstractNumId="13" w15:restartNumberingAfterBreak="0">
+  <w:abstractNum w:abstractNumId="15" w15:restartNumberingAfterBreak="0">
     <w:nsid w:val="2EFE0051"/>
     <w:multiLevelType w:val="multilevel"/>
     <w:tmpl w:val="9F90DCFE"/>
@@ -7065,7 +9367,7 @@
       </w:pPr>
     </w:lvl>
   </w:abstractNum>
-  <w:abstractNum w:abstractNumId="14" w15:restartNumberingAfterBreak="0">
+  <w:abstractNum w:abstractNumId="16" w15:restartNumberingAfterBreak="0">
     <w:nsid w:val="31C51BC2"/>
     <w:multiLevelType w:val="hybridMultilevel"/>
     <w:tmpl w:val="22F0D13C"/>
@@ -7178,7 +9480,7 @@
       </w:rPr>
     </w:lvl>
   </w:abstractNum>
-  <w:abstractNum w:abstractNumId="15" w15:restartNumberingAfterBreak="0">
+  <w:abstractNum w:abstractNumId="17" w15:restartNumberingAfterBreak="0">
     <w:nsid w:val="32E13167"/>
     <w:multiLevelType w:val="hybridMultilevel"/>
     <w:tmpl w:val="09E6103E"/>
@@ -7291,7 +9593,99 @@
       </w:rPr>
     </w:lvl>
   </w:abstractNum>
-  <w:abstractNum w:abstractNumId="16" w15:restartNumberingAfterBreak="0">
+  <w:abstractNum w:abstractNumId="18" w15:restartNumberingAfterBreak="0">
+    <w:nsid w:val="32E83533"/>
+    <w:multiLevelType w:val="hybridMultilevel"/>
+    <w:tmpl w:val="2DEAF49E"/>
+    <w:lvl w:ilvl="0" w:tplc="FEFA593E">
+      <w:start w:val="1"/>
+      <w:numFmt w:val="decimal"/>
+      <w:lvlText w:val="%1."/>
+      <w:lvlJc w:val="left"/>
+      <w:pPr>
+        <w:ind w:left="360" w:hanging="360"/>
+      </w:pPr>
+      <w:rPr>
+        <w:sz w:val="22"/>
+      </w:rPr>
+    </w:lvl>
+    <w:lvl w:ilvl="1" w:tplc="04090001">
+      <w:start w:val="1"/>
+      <w:numFmt w:val="bullet"/>
+      <w:lvlText w:val=""/>
+      <w:lvlJc w:val="left"/>
+      <w:pPr>
+        <w:ind w:left="1080" w:hanging="360"/>
+      </w:pPr>
+      <w:rPr>
+        <w:rFonts w:ascii="Symbol" w:hAnsi="Symbol" w:hint="default"/>
+      </w:rPr>
+    </w:lvl>
+    <w:lvl w:ilvl="2" w:tplc="0409001B" w:tentative="1">
+      <w:start w:val="1"/>
+      <w:numFmt w:val="lowerRoman"/>
+      <w:lvlText w:val="%3."/>
+      <w:lvlJc w:val="right"/>
+      <w:pPr>
+        <w:ind w:left="1800" w:hanging="180"/>
+      </w:pPr>
+    </w:lvl>
+    <w:lvl w:ilvl="3" w:tplc="0409000F" w:tentative="1">
+      <w:start w:val="1"/>
+      <w:numFmt w:val="decimal"/>
+      <w:lvlText w:val="%4."/>
+      <w:lvlJc w:val="left"/>
+      <w:pPr>
+        <w:ind w:left="2520" w:hanging="360"/>
+      </w:pPr>
+    </w:lvl>
+    <w:lvl w:ilvl="4" w:tplc="04090019" w:tentative="1">
+      <w:start w:val="1"/>
+      <w:numFmt w:val="lowerLetter"/>
+      <w:lvlText w:val="%5."/>
+      <w:lvlJc w:val="left"/>
+      <w:pPr>
+        <w:ind w:left="3240" w:hanging="360"/>
+      </w:pPr>
+    </w:lvl>
+    <w:lvl w:ilvl="5" w:tplc="0409001B" w:tentative="1">
+      <w:start w:val="1"/>
+      <w:numFmt w:val="lowerRoman"/>
+      <w:lvlText w:val="%6."/>
+      <w:lvlJc w:val="right"/>
+      <w:pPr>
+        <w:ind w:left="3960" w:hanging="180"/>
+      </w:pPr>
+    </w:lvl>
+    <w:lvl w:ilvl="6" w:tplc="0409000F" w:tentative="1">
+      <w:start w:val="1"/>
+      <w:numFmt w:val="decimal"/>
+      <w:lvlText w:val="%7."/>
+      <w:lvlJc w:val="left"/>
+      <w:pPr>
+        <w:ind w:left="4680" w:hanging="360"/>
+      </w:pPr>
+    </w:lvl>
+    <w:lvl w:ilvl="7" w:tplc="04090019" w:tentative="1">
+      <w:start w:val="1"/>
+      <w:numFmt w:val="lowerLetter"/>
+      <w:lvlText w:val="%8."/>
+      <w:lvlJc w:val="left"/>
+      <w:pPr>
+        <w:ind w:left="5400" w:hanging="360"/>
+      </w:pPr>
+    </w:lvl>
+    <w:lvl w:ilvl="8" w:tplc="0409001B" w:tentative="1">
+      <w:start w:val="1"/>
+      <w:numFmt w:val="lowerRoman"/>
+      <w:lvlText w:val="%9."/>
+      <w:lvlJc w:val="right"/>
+      <w:pPr>
+        <w:ind w:left="6120" w:hanging="180"/>
+      </w:pPr>
+    </w:lvl>
+  </w:abstractNum>
+  <w:abstractNum w:abstractNumId="19" w15:restartNumberingAfterBreak="0">
     <w:nsid w:val="34456E13"/>
     <w:multiLevelType w:val="multilevel"/>
     <w:tmpl w:val="1CDC7BF6"/>
@@ -7404,7 +9798,7 @@
       </w:pPr>
     </w:lvl>
   </w:abstractNum>
-  <w:abstractNum w:abstractNumId="17" w15:restartNumberingAfterBreak="0">
+  <w:abstractNum w:abstractNumId="20" w15:restartNumberingAfterBreak="0">
     <w:nsid w:val="34DF0FBD"/>
     <w:multiLevelType w:val="hybridMultilevel"/>
     <w:tmpl w:val="D04EF72C"/>
@@ -7517,7 +9911,7 @@
       </w:rPr>
     </w:lvl>
   </w:abstractNum>
-  <w:abstractNum w:abstractNumId="18" w15:restartNumberingAfterBreak="0">
+  <w:abstractNum w:abstractNumId="21" w15:restartNumberingAfterBreak="0">
     <w:nsid w:val="3C4D246C"/>
     <w:multiLevelType w:val="multilevel"/>
     <w:tmpl w:val="F5AC7E9C"/>
@@ -7630,7 +10024,96 @@
       </w:pPr>
     </w:lvl>
   </w:abstractNum>
-  <w:abstractNum w:abstractNumId="19" w15:restartNumberingAfterBreak="0">
+  <w:abstractNum w:abstractNumId="22" w15:restartNumberingAfterBreak="0">
+    <w:nsid w:val="3F1B2E14"/>
+    <w:multiLevelType w:val="hybridMultilevel"/>
+    <w:tmpl w:val="F836C2DA"/>
+    <w:lvl w:ilvl="0" w:tplc="FEFA593E">
+      <w:start w:val="1"/>
+      <w:numFmt w:val="decimal"/>
+      <w:lvlText w:val="%1."/>
+      <w:lvlJc w:val="left"/>
+      <w:pPr>
+        <w:ind w:left="360" w:hanging="360"/>
+      </w:pPr>
+      <w:rPr>
+        <w:sz w:val="22"/>
+      </w:rPr>
+    </w:lvl>
+    <w:lvl w:ilvl="1" w:tplc="04090019" w:tentative="1">
+      <w:start w:val="1"/>
+      <w:numFmt w:val="lowerLetter"/>
+      <w:lvlText w:val="%2."/>
+      <w:lvlJc w:val="left"/>
+      <w:pPr>
+        <w:ind w:left="1440" w:hanging="360"/>
+      </w:pPr>
+    </w:lvl>
+    <w:lvl w:ilvl="2" w:tplc="0409001B" w:tentative="1">
+      <w:start w:val="1"/>
+      <w:numFmt w:val="lowerRoman"/>
+      <w:lvlText w:val="%3."/>
+      <w:lvlJc w:val="right"/>
+      <w:pPr>
+        <w:ind w:left="2160" w:hanging="180"/>
+      </w:pPr>
+    </w:lvl>
+    <w:lvl w:ilvl="3" w:tplc="0409000F" w:tentative="1">
+      <w:start w:val="1"/>
+      <w:numFmt w:val="decimal"/>
+      <w:lvlText w:val="%4."/>
+      <w:lvlJc w:val="left"/>
+      <w:pPr>
+        <w:ind w:left="2880" w:hanging="360"/>
+      </w:pPr>
+    </w:lvl>
+    <w:lvl w:ilvl="4" w:tplc="04090019" w:tentative="1">
+      <w:start w:val="1"/>
+      <w:numFmt w:val="lowerLetter"/>
+      <w:lvlText w:val="%5."/>
+      <w:lvlJc w:val="left"/>
+      <w:pPr>
+        <w:ind w:left="3600" w:hanging="360"/>
+      </w:pPr>
+    </w:lvl>
+    <w:lvl w:ilvl="5" w:tplc="0409001B" w:tentative="1">
+      <w:start w:val="1"/>
+      <w:numFmt w:val="lowerRoman"/>
+      <w:lvlText w:val="%6."/>
+      <w:lvlJc w:val="right"/>
+      <w:pPr>
+        <w:ind w:left="4320" w:hanging="180"/>
+      </w:pPr>
+    </w:lvl>
+    <w:lvl w:ilvl="6" w:tplc="0409000F" w:tentative="1">
+      <w:start w:val="1"/>
+      <w:numFmt w:val="decimal"/>
+      <w:lvlText w:val="%7."/>
+      <w:lvlJc w:val="left"/>
+      <w:pPr>
+        <w:ind w:left="5040" w:hanging="360"/>
+      </w:pPr>
+    </w:lvl>
+    <w:lvl w:ilvl="7" w:tplc="04090019" w:tentative="1">
+      <w:start w:val="1"/>
+      <w:numFmt w:val="lowerLetter"/>
+      <w:lvlText w:val="%8."/>
+      <w:lvlJc w:val="left"/>
+      <w:pPr>
+        <w:ind w:left="5760" w:hanging="360"/>
+      </w:pPr>
+    </w:lvl>
+    <w:lvl w:ilvl="8" w:tplc="0409001B" w:tentative="1">
+      <w:start w:val="1"/>
+      <w:numFmt w:val="lowerRoman"/>
+      <w:lvlText w:val="%9."/>
+      <w:lvlJc w:val="right"/>
+      <w:pPr>
+        <w:ind w:left="6480" w:hanging="180"/>
+      </w:pPr>
+    </w:lvl>
+  </w:abstractNum>
+  <w:abstractNum w:abstractNumId="23" w15:restartNumberingAfterBreak="0">
     <w:nsid w:val="48871C83"/>
     <w:multiLevelType w:val="multilevel"/>
     <w:tmpl w:val="3DEC0304"/>
@@ -7751,10 +10234,10 @@
       </w:pPr>
     </w:lvl>
   </w:abstractNum>
-  <w:abstractNum w:abstractNumId="20" w15:restartNumberingAfterBreak="0">
+  <w:abstractNum w:abstractNumId="24" w15:restartNumberingAfterBreak="0">
     <w:nsid w:val="48A53286"/>
     <w:multiLevelType w:val="hybridMultilevel"/>
-    <w:tmpl w:val="899CB952"/>
+    <w:tmpl w:val="4260B076"/>
     <w:lvl w:ilvl="0" w:tplc="0409000F">
       <w:start w:val="1"/>
       <w:numFmt w:val="decimal"/>
@@ -7840,7 +10323,7 @@
       </w:pPr>
     </w:lvl>
   </w:abstractNum>
-  <w:abstractNum w:abstractNumId="21" w15:restartNumberingAfterBreak="0">
+  <w:abstractNum w:abstractNumId="25" w15:restartNumberingAfterBreak="0">
     <w:nsid w:val="4DDA742E"/>
     <w:multiLevelType w:val="hybridMultilevel"/>
     <w:tmpl w:val="9CCA9930"/>
@@ -7953,7 +10436,7 @@
       </w:rPr>
     </w:lvl>
   </w:abstractNum>
-  <w:abstractNum w:abstractNumId="22" w15:restartNumberingAfterBreak="0">
+  <w:abstractNum w:abstractNumId="26" w15:restartNumberingAfterBreak="0">
     <w:nsid w:val="52A96DFA"/>
     <w:multiLevelType w:val="multilevel"/>
     <w:tmpl w:val="0BA8A0A4"/>
@@ -8070,7 +10553,7 @@
       </w:pPr>
     </w:lvl>
   </w:abstractNum>
-  <w:abstractNum w:abstractNumId="23" w15:restartNumberingAfterBreak="0">
+  <w:abstractNum w:abstractNumId="27" w15:restartNumberingAfterBreak="0">
     <w:nsid w:val="54324491"/>
     <w:multiLevelType w:val="multilevel"/>
     <w:tmpl w:val="402895A6"/>
@@ -8183,7 +10666,7 @@
       </w:pPr>
     </w:lvl>
   </w:abstractNum>
-  <w:abstractNum w:abstractNumId="24" w15:restartNumberingAfterBreak="0">
+  <w:abstractNum w:abstractNumId="28" w15:restartNumberingAfterBreak="0">
     <w:nsid w:val="561C2880"/>
     <w:multiLevelType w:val="multilevel"/>
     <w:tmpl w:val="E814F834"/>
@@ -8296,7 +10779,7 @@
       </w:pPr>
     </w:lvl>
   </w:abstractNum>
-  <w:abstractNum w:abstractNumId="25" w15:restartNumberingAfterBreak="0">
+  <w:abstractNum w:abstractNumId="29" w15:restartNumberingAfterBreak="0">
     <w:nsid w:val="58CF48D6"/>
     <w:multiLevelType w:val="hybridMultilevel"/>
     <w:tmpl w:val="E490E9B2"/>
@@ -8409,7 +10892,7 @@
       </w:rPr>
     </w:lvl>
   </w:abstractNum>
-  <w:abstractNum w:abstractNumId="26" w15:restartNumberingAfterBreak="0">
+  <w:abstractNum w:abstractNumId="30" w15:restartNumberingAfterBreak="0">
     <w:nsid w:val="64C9475A"/>
     <w:multiLevelType w:val="hybridMultilevel"/>
     <w:tmpl w:val="899CB952"/>
@@ -8498,7 +10981,7 @@
       </w:pPr>
     </w:lvl>
   </w:abstractNum>
-  <w:abstractNum w:abstractNumId="27" w15:restartNumberingAfterBreak="0">
+  <w:abstractNum w:abstractNumId="31" w15:restartNumberingAfterBreak="0">
     <w:nsid w:val="66796E89"/>
     <w:multiLevelType w:val="multilevel"/>
     <w:tmpl w:val="0BA8A0A4"/>
@@ -8615,7 +11098,7 @@
       </w:pPr>
     </w:lvl>
   </w:abstractNum>
-  <w:abstractNum w:abstractNumId="28" w15:restartNumberingAfterBreak="0">
+  <w:abstractNum w:abstractNumId="32" w15:restartNumberingAfterBreak="0">
     <w:nsid w:val="68D50E47"/>
     <w:multiLevelType w:val="hybridMultilevel"/>
     <w:tmpl w:val="6F0CB066"/>
@@ -8704,7 +11187,7 @@
       </w:pPr>
     </w:lvl>
   </w:abstractNum>
-  <w:abstractNum w:abstractNumId="29" w15:restartNumberingAfterBreak="0">
+  <w:abstractNum w:abstractNumId="33" w15:restartNumberingAfterBreak="0">
     <w:nsid w:val="6A3F469D"/>
     <w:multiLevelType w:val="hybridMultilevel"/>
     <w:tmpl w:val="40823DA8"/>
@@ -8817,7 +11300,212 @@
       </w:rPr>
     </w:lvl>
   </w:abstractNum>
-  <w:abstractNum w:abstractNumId="30" w15:restartNumberingAfterBreak="0">
+  <w:abstractNum w:abstractNumId="34" w15:restartNumberingAfterBreak="0">
+    <w:nsid w:val="70692E5B"/>
+    <w:multiLevelType w:val="hybridMultilevel"/>
+    <w:tmpl w:val="243A0776"/>
+    <w:lvl w:ilvl="0" w:tplc="93BE5E6C">
+      <w:start w:val="1"/>
+      <w:numFmt w:val="decimal"/>
+      <w:lvlText w:val="%1."/>
+      <w:lvlJc w:val="left"/>
+      <w:pPr>
+        <w:ind w:left="360" w:hanging="360"/>
+      </w:pPr>
+      <w:rPr>
+        <w:sz w:val="22"/>
+      </w:rPr>
+    </w:lvl>
+    <w:lvl w:ilvl="1" w:tplc="04090001">
+      <w:start w:val="1"/>
+      <w:numFmt w:val="bullet"/>
+      <w:lvlText w:val=""/>
+      <w:lvlJc w:val="left"/>
+      <w:pPr>
+        <w:ind w:left="1080" w:hanging="360"/>
+      </w:pPr>
+      <w:rPr>
+        <w:rFonts w:ascii="Symbol" w:hAnsi="Symbol" w:hint="default"/>
+      </w:rPr>
+    </w:lvl>
+    <w:lvl w:ilvl="2" w:tplc="0409001B" w:tentative="1">
+      <w:start w:val="1"/>
+      <w:numFmt w:val="lowerRoman"/>
+      <w:lvlText w:val="%3."/>
+      <w:lvlJc w:val="right"/>
+      <w:pPr>
+        <w:ind w:left="1800" w:hanging="180"/>
+      </w:pPr>
+    </w:lvl>
+    <w:lvl w:ilvl="3" w:tplc="0409000F" w:tentative="1">
+      <w:start w:val="1"/>
+      <w:numFmt w:val="decimal"/>
+      <w:lvlText w:val="%4."/>
+      <w:lvlJc w:val="left"/>
+      <w:pPr>
+        <w:ind w:left="2520" w:hanging="360"/>
+      </w:pPr>
+    </w:lvl>
+    <w:lvl w:ilvl="4" w:tplc="04090019" w:tentative="1">
+      <w:start w:val="1"/>
+      <w:numFmt w:val="lowerLetter"/>
+      <w:lvlText w:val="%5."/>
+      <w:lvlJc w:val="left"/>
+      <w:pPr>
+        <w:ind w:left="3240" w:hanging="360"/>
+      </w:pPr>
+    </w:lvl>
+    <w:lvl w:ilvl="5" w:tplc="0409001B" w:tentative="1">
+      <w:start w:val="1"/>
+      <w:numFmt w:val="lowerRoman"/>
+      <w:lvlText w:val="%6."/>
+      <w:lvlJc w:val="right"/>
+      <w:pPr>
+        <w:ind w:left="3960" w:hanging="180"/>
+      </w:pPr>
+    </w:lvl>
+    <w:lvl w:ilvl="6" w:tplc="0409000F" w:tentative="1">
+      <w:start w:val="1"/>
+      <w:numFmt w:val="decimal"/>
+      <w:lvlText w:val="%7."/>
+      <w:lvlJc w:val="left"/>
+      <w:pPr>
+        <w:ind w:left="4680" w:hanging="360"/>
+      </w:pPr>
+    </w:lvl>
+    <w:lvl w:ilvl="7" w:tplc="04090019" w:tentative="1">
+      <w:start w:val="1"/>
+      <w:numFmt w:val="lowerLetter"/>
+      <w:lvlText w:val="%8."/>
+      <w:lvlJc w:val="left"/>
+      <w:pPr>
+        <w:ind w:left="5400" w:hanging="360"/>
+      </w:pPr>
+    </w:lvl>
+    <w:lvl w:ilvl="8" w:tplc="0409001B" w:tentative="1">
+      <w:start w:val="1"/>
+      <w:numFmt w:val="lowerRoman"/>
+      <w:lvlText w:val="%9."/>
+      <w:lvlJc w:val="right"/>
+      <w:pPr>
+        <w:ind w:left="6120" w:hanging="180"/>
+      </w:pPr>
+    </w:lvl>
+  </w:abstractNum>
+  <w:abstractNum w:abstractNumId="35" w15:restartNumberingAfterBreak="0">
+    <w:nsid w:val="71837FD3"/>
+    <w:multiLevelType w:val="hybridMultilevel"/>
+    <w:tmpl w:val="20C6CF42"/>
+    <w:lvl w:ilvl="0" w:tplc="04090001">
+      <w:start w:val="1"/>
+      <w:numFmt w:val="bullet"/>
+      <w:lvlText w:val=""/>
+      <w:lvlJc w:val="left"/>
+      <w:pPr>
+        <w:ind w:left="720" w:hanging="360"/>
+      </w:pPr>
+      <w:rPr>
+        <w:rFonts w:ascii="Symbol" w:hAnsi="Symbol" w:hint="default"/>
+      </w:rPr>
+    </w:lvl>
+    <w:lvl w:ilvl="1" w:tplc="04090003" w:tentative="1">
+      <w:start w:val="1"/>
+      <w:numFmt w:val="bullet"/>
+      <w:lvlText w:val="o"/>
+      <w:lvlJc w:val="left"/>
+      <w:pPr>
+        <w:ind w:left="1440" w:hanging="360"/>
+      </w:pPr>
+      <w:rPr>
+        <w:rFonts w:ascii="Courier New" w:hAnsi="Courier New" w:cs="Courier New" w:hint="default"/>
+      </w:rPr>
+    </w:lvl>
+    <w:lvl w:ilvl="2" w:tplc="04090005" w:tentative="1">
+      <w:start w:val="1"/>
+      <w:numFmt w:val="bullet"/>
+      <w:lvlText w:val=""/>
+      <w:lvlJc w:val="left"/>
+      <w:pPr>
+        <w:ind w:left="2160" w:hanging="360"/>
+      </w:pPr>
+      <w:rPr>
+        <w:rFonts w:ascii="Wingdings" w:hAnsi="Wingdings" w:hint="default"/>
+      </w:rPr>
+    </w:lvl>
+    <w:lvl w:ilvl="3" w:tplc="04090001" w:tentative="1">
+      <w:start w:val="1"/>
+      <w:numFmt w:val="bullet"/>
+      <w:lvlText w:val=""/>
+      <w:lvlJc w:val="left"/>
+      <w:pPr>
+        <w:ind w:left="2880" w:hanging="360"/>
+      </w:pPr>
+      <w:rPr>
+        <w:rFonts w:ascii="Symbol" w:hAnsi="Symbol" w:hint="default"/>
+      </w:rPr>
+    </w:lvl>
+    <w:lvl w:ilvl="4" w:tplc="04090003" w:tentative="1">
+      <w:start w:val="1"/>
+      <w:numFmt w:val="bullet"/>
+      <w:lvlText w:val="o"/>
+      <w:lvlJc w:val="left"/>
+      <w:pPr>
+        <w:ind w:left="3600" w:hanging="360"/>
+      </w:pPr>
+      <w:rPr>
+        <w:rFonts w:ascii="Courier New" w:hAnsi="Courier New" w:cs="Courier New" w:hint="default"/>
+      </w:rPr>
+    </w:lvl>
+    <w:lvl w:ilvl="5" w:tplc="04090005" w:tentative="1">
+      <w:start w:val="1"/>
+      <w:numFmt w:val="bullet"/>
+      <w:lvlText w:val=""/>
+      <w:lvlJc w:val="left"/>
+      <w:pPr>
+        <w:ind w:left="4320" w:hanging="360"/>
+      </w:pPr>
+      <w:rPr>
+        <w:rFonts w:ascii="Wingdings" w:hAnsi="Wingdings" w:hint="default"/>
+      </w:rPr>
+    </w:lvl>
+    <w:lvl w:ilvl="6" w:tplc="04090001" w:tentative="1">
+      <w:start w:val="1"/>
+      <w:numFmt w:val="bullet"/>
+      <w:lvlText w:val=""/>
+      <w:lvlJc w:val="left"/>
+      <w:pPr>
+        <w:ind w:left="5040" w:hanging="360"/>
+      </w:pPr>
+      <w:rPr>
+        <w:rFonts w:ascii="Symbol" w:hAnsi="Symbol" w:hint="default"/>
+      </w:rPr>
+    </w:lvl>
+    <w:lvl w:ilvl="7" w:tplc="04090003" w:tentative="1">
+      <w:start w:val="1"/>
+      <w:numFmt w:val="bullet"/>
+      <w:lvlText w:val="o"/>
+      <w:lvlJc w:val="left"/>
+      <w:pPr>
+        <w:ind w:left="5760" w:hanging="360"/>
+      </w:pPr>
+      <w:rPr>
+        <w:rFonts w:ascii="Courier New" w:hAnsi="Courier New" w:cs="Courier New" w:hint="default"/>
+      </w:rPr>
+    </w:lvl>
+    <w:lvl w:ilvl="8" w:tplc="04090005" w:tentative="1">
+      <w:start w:val="1"/>
+      <w:numFmt w:val="bullet"/>
+      <w:lvlText w:val=""/>
+      <w:lvlJc w:val="left"/>
+      <w:pPr>
+        <w:ind w:left="6480" w:hanging="360"/>
+      </w:pPr>
+      <w:rPr>
+        <w:rFonts w:ascii="Wingdings" w:hAnsi="Wingdings" w:hint="default"/>
+      </w:rPr>
+    </w:lvl>
+  </w:abstractNum>
+  <w:abstractNum w:abstractNumId="36" w15:restartNumberingAfterBreak="0">
     <w:nsid w:val="76FA168D"/>
     <w:multiLevelType w:val="hybridMultilevel"/>
     <w:tmpl w:val="B394A57E"/>
@@ -8930,7 +11618,7 @@
       </w:rPr>
     </w:lvl>
   </w:abstractNum>
-  <w:abstractNum w:abstractNumId="31" w15:restartNumberingAfterBreak="0">
+  <w:abstractNum w:abstractNumId="37" w15:restartNumberingAfterBreak="0">
     <w:nsid w:val="793D5E62"/>
     <w:multiLevelType w:val="hybridMultilevel"/>
     <w:tmpl w:val="5B2E6558"/>
@@ -9043,7 +11731,7 @@
       </w:rPr>
     </w:lvl>
   </w:abstractNum>
-  <w:abstractNum w:abstractNumId="32" w15:restartNumberingAfterBreak="0">
+  <w:abstractNum w:abstractNumId="38" w15:restartNumberingAfterBreak="0">
     <w:nsid w:val="7E851237"/>
     <w:multiLevelType w:val="hybridMultilevel"/>
     <w:tmpl w:val="9E189C5A"/>
@@ -9157,85 +11845,85 @@
     </w:lvl>
   </w:abstractNum>
   <w:num w:numId="1">
-    <w:abstractNumId w:val="25"/>
+    <w:abstractNumId w:val="29"/>
   </w:num>
   <w:num w:numId="2">
-    <w:abstractNumId w:val="28"/>
+    <w:abstractNumId w:val="32"/>
   </w:num>
   <w:num w:numId="3">
     <w:abstractNumId w:val="1"/>
   </w:num>
   <w:num w:numId="4">
-    <w:abstractNumId w:val="32"/>
+    <w:abstractNumId w:val="38"/>
   </w:num>
   <w:num w:numId="5">
-    <w:abstractNumId w:val="29"/>
+    <w:abstractNumId w:val="33"/>
   </w:num>
   <w:num w:numId="6">
-    <w:abstractNumId w:val="10"/>
+    <w:abstractNumId w:val="12"/>
   </w:num>
   <w:num w:numId="7">
     <w:abstractNumId w:val="3"/>
   </w:num>
   <w:num w:numId="8">
-    <w:abstractNumId w:val="26"/>
+    <w:abstractNumId w:val="30"/>
   </w:num>
   <w:num w:numId="9">
-    <w:abstractNumId w:val="14"/>
+    <w:abstractNumId w:val="16"/>
   </w:num>
   <w:num w:numId="10">
+    <w:abstractNumId w:val="10"/>
+  </w:num>
+  <w:num w:numId="11">
     <w:abstractNumId w:val="9"/>
   </w:num>
-  <w:num w:numId="11">
-    <w:abstractNumId w:val="8"/>
-  </w:num>
   <w:num w:numId="12">
-    <w:abstractNumId w:val="21"/>
+    <w:abstractNumId w:val="25"/>
   </w:num>
   <w:num w:numId="13">
-    <w:abstractNumId w:val="19"/>
+    <w:abstractNumId w:val="23"/>
     <w:lvlOverride w:ilvl="0">
       <w:startOverride w:val="1"/>
     </w:lvlOverride>
   </w:num>
   <w:num w:numId="14">
-    <w:abstractNumId w:val="11"/>
+    <w:abstractNumId w:val="13"/>
     <w:lvlOverride w:ilvl="0">
       <w:startOverride w:val="2"/>
     </w:lvlOverride>
   </w:num>
   <w:num w:numId="15">
-    <w:abstractNumId w:val="13"/>
+    <w:abstractNumId w:val="15"/>
     <w:lvlOverride w:ilvl="0">
       <w:startOverride w:val="3"/>
     </w:lvlOverride>
   </w:num>
   <w:num w:numId="16">
-    <w:abstractNumId w:val="23"/>
+    <w:abstractNumId w:val="27"/>
     <w:lvlOverride w:ilvl="0">
       <w:startOverride w:val="4"/>
     </w:lvlOverride>
   </w:num>
   <w:num w:numId="17">
-    <w:abstractNumId w:val="18"/>
+    <w:abstractNumId w:val="21"/>
     <w:lvlOverride w:ilvl="0">
       <w:startOverride w:val="5"/>
     </w:lvlOverride>
   </w:num>
   <w:num w:numId="18">
-    <w:abstractNumId w:val="24"/>
+    <w:abstractNumId w:val="28"/>
     <w:lvlOverride w:ilvl="0">
       <w:startOverride w:val="6"/>
     </w:lvlOverride>
   </w:num>
   <w:num w:numId="19">
-    <w:abstractNumId w:val="16"/>
+    <w:abstractNumId w:val="19"/>
     <w:lvlOverride w:ilvl="0">
       <w:startOverride w:val="7"/>
     </w:lvlOverride>
   </w:num>
   <w:num w:numId="20">
-    <w:abstractNumId w:val="5"/>
+    <w:abstractNumId w:val="6"/>
     <w:lvlOverride w:ilvl="0">
       <w:startOverride w:val="8"/>
     </w:lvlOverride>
@@ -9244,40 +11932,58 @@
     <w:abstractNumId w:val="0"/>
   </w:num>
   <w:num w:numId="22">
-    <w:abstractNumId w:val="30"/>
+    <w:abstractNumId w:val="36"/>
   </w:num>
   <w:num w:numId="23">
-    <w:abstractNumId w:val="7"/>
+    <w:abstractNumId w:val="8"/>
   </w:num>
   <w:num w:numId="24">
-    <w:abstractNumId w:val="12"/>
+    <w:abstractNumId w:val="14"/>
   </w:num>
   <w:num w:numId="25">
-    <w:abstractNumId w:val="22"/>
+    <w:abstractNumId w:val="26"/>
   </w:num>
   <w:num w:numId="26">
-    <w:abstractNumId w:val="27"/>
+    <w:abstractNumId w:val="31"/>
   </w:num>
   <w:num w:numId="27">
     <w:abstractNumId w:val="2"/>
   </w:num>
   <w:num w:numId="28">
-    <w:abstractNumId w:val="6"/>
+    <w:abstractNumId w:val="7"/>
   </w:num>
   <w:num w:numId="29">
     <w:abstractNumId w:val="4"/>
   </w:num>
   <w:num w:numId="30">
+    <w:abstractNumId w:val="20"/>
+  </w:num>
+  <w:num w:numId="31">
+    <w:abstractNumId w:val="24"/>
+  </w:num>
+  <w:num w:numId="32">
+    <w:abstractNumId w:val="37"/>
+  </w:num>
+  <w:num w:numId="33">
     <w:abstractNumId w:val="17"/>
   </w:num>
-  <w:num w:numId="31">
-    <w:abstractNumId w:val="20"/>
+  <w:num w:numId="34">
+    <w:abstractNumId w:val="11"/>
   </w:num>
-  <w:num w:numId="32">
-    <w:abstractNumId w:val="31"/>
+  <w:num w:numId="35">
+    <w:abstractNumId w:val="34"/>
   </w:num>
-  <w:num w:numId="33">
-    <w:abstractNumId w:val="15"/>
+  <w:num w:numId="36">
+    <w:abstractNumId w:val="18"/>
+  </w:num>
+  <w:num w:numId="37">
+    <w:abstractNumId w:val="22"/>
+  </w:num>
+  <w:num w:numId="38">
+    <w:abstractNumId w:val="5"/>
+  </w:num>
+  <w:num w:numId="39">
+    <w:abstractNumId w:val="35"/>
   </w:num>
 </w:numbering>
 </file>
@@ -9701,7 +12407,6 @@
   <w:style w:type="character" w:default="1" w:styleId="DefaultParagraphFont">
     <w:name w:val="Default Paragraph Font"/>
     <w:uiPriority w:val="1"/>
-    <w:semiHidden/>
     <w:unhideWhenUsed/>
   </w:style>
   <w:style w:type="table" w:default="1" w:styleId="TableNormal">
@@ -10103,7 +12808,7 @@
 </file>
 
 <file path=customXml/itemProps1.xml><?xml version="1.0" encoding="utf-8"?>
-<ds:datastoreItem xmlns:ds="http://schemas.openxmlformats.org/officeDocument/2006/customXml" ds:itemID="{3E297A62-6CBA-4E06-9B61-B87B647F2484}">
+<ds:datastoreItem xmlns:ds="http://schemas.openxmlformats.org/officeDocument/2006/customXml" ds:itemID="{03C99225-363F-4C28-8ADB-68561725865C}">
   <ds:schemaRefs>
     <ds:schemaRef ds:uri="http://schemas.openxmlformats.org/officeDocument/2006/bibliography"/>
   </ds:schemaRefs>

</xml_diff>